<commit_message>
Stored Procedures and Triggers added
</commit_message>
<xml_diff>
--- a/Documents/DB_Project Deliverable_2.docx
+++ b/Documents/DB_Project Deliverable_2.docx
@@ -1,6 +1,6 @@
 
 <file path=word/document.xml><?xml version="1.0" encoding="utf-8"?>
-<w:document xmlns:wpc="http://schemas.microsoft.com/office/word/2010/wordprocessingCanvas" xmlns:cx="http://schemas.microsoft.com/office/drawing/2014/chartex" xmlns:cx1="http://schemas.microsoft.com/office/drawing/2015/9/8/chartex" xmlns:cx2="http://schemas.microsoft.com/office/drawing/2015/10/21/chartex" xmlns:cx3="http://schemas.microsoft.com/office/drawing/2016/5/9/chartex" xmlns:cx4="http://schemas.microsoft.com/office/drawing/2016/5/10/chartex" xmlns:cx5="http://schemas.microsoft.com/office/drawing/2016/5/11/chartex" xmlns:cx6="http://schemas.microsoft.com/office/drawing/2016/5/12/chartex" xmlns:cx7="http://schemas.microsoft.com/office/drawing/2016/5/13/chartex" xmlns:cx8="http://schemas.microsoft.com/office/drawing/2016/5/14/chartex" xmlns:mc="http://schemas.openxmlformats.org/markup-compatibility/2006" xmlns:aink="http://schemas.microsoft.com/office/drawing/2016/ink" xmlns:am3d="http://schemas.microsoft.com/office/drawing/2017/model3d" xmlns:o="urn:schemas-microsoft-com:office:office" xmlns:oel="http://schemas.microsoft.com/office/2019/extlst" xmlns:r="http://schemas.openxmlformats.org/officeDocument/2006/relationships" xmlns:m="http://schemas.openxmlformats.org/officeDocument/2006/math" xmlns:v="urn:schemas-microsoft-com:vml" xmlns:wp14="http://schemas.microsoft.com/office/word/2010/wordprocessingDrawing" xmlns:wp="http://schemas.openxmlformats.org/drawingml/2006/wordprocessingDrawing" xmlns:w10="urn:schemas-microsoft-com:office:word" xmlns:w="http://schemas.openxmlformats.org/wordprocessingml/2006/main" xmlns:w14="http://schemas.microsoft.com/office/word/2010/wordml" xmlns:w15="http://schemas.microsoft.com/office/word/2012/wordml" xmlns:w16cex="http://schemas.microsoft.com/office/word/2018/wordml/cex" xmlns:w16cid="http://schemas.microsoft.com/office/word/2016/wordml/cid" xmlns:w16="http://schemas.microsoft.com/office/word/2018/wordml" xmlns:w16sdtdh="http://schemas.microsoft.com/office/word/2020/wordml/sdtdatahash" xmlns:w16se="http://schemas.microsoft.com/office/word/2015/wordml/symex" xmlns:wpg="http://schemas.microsoft.com/office/word/2010/wordprocessingGroup" xmlns:wpi="http://schemas.microsoft.com/office/word/2010/wordprocessingInk" xmlns:wne="http://schemas.microsoft.com/office/word/2006/wordml" xmlns:wps="http://schemas.microsoft.com/office/word/2010/wordprocessingShape" mc:Ignorable="w14 w15 w16se w16cid w16 w16cex w16sdtdh wp14">
+<w:document xmlns:wpc="http://schemas.microsoft.com/office/word/2010/wordprocessingCanvas" xmlns:cx="http://schemas.microsoft.com/office/drawing/2014/chartex" xmlns:cx1="http://schemas.microsoft.com/office/drawing/2015/9/8/chartex" xmlns:cx2="http://schemas.microsoft.com/office/drawing/2015/10/21/chartex" xmlns:cx3="http://schemas.microsoft.com/office/drawing/2016/5/9/chartex" xmlns:cx4="http://schemas.microsoft.com/office/drawing/2016/5/10/chartex" xmlns:cx5="http://schemas.microsoft.com/office/drawing/2016/5/11/chartex" xmlns:cx6="http://schemas.microsoft.com/office/drawing/2016/5/12/chartex" xmlns:cx7="http://schemas.microsoft.com/office/drawing/2016/5/13/chartex" xmlns:cx8="http://schemas.microsoft.com/office/drawing/2016/5/14/chartex" xmlns:mc="http://schemas.openxmlformats.org/markup-compatibility/2006" xmlns:aink="http://schemas.microsoft.com/office/drawing/2016/ink" xmlns:am3d="http://schemas.microsoft.com/office/drawing/2017/model3d" xmlns:o="urn:schemas-microsoft-com:office:office" xmlns:oel="http://schemas.microsoft.com/office/2019/extlst" xmlns:r="http://schemas.openxmlformats.org/officeDocument/2006/relationships" xmlns:m="http://schemas.openxmlformats.org/officeDocument/2006/math" xmlns:v="urn:schemas-microsoft-com:vml" xmlns:wp14="http://schemas.microsoft.com/office/word/2010/wordprocessingDrawing" xmlns:wp="http://schemas.openxmlformats.org/drawingml/2006/wordprocessingDrawing" xmlns:w10="urn:schemas-microsoft-com:office:word" xmlns:w="http://schemas.openxmlformats.org/wordprocessingml/2006/main" xmlns:w14="http://schemas.microsoft.com/office/word/2010/wordml" xmlns:w15="http://schemas.microsoft.com/office/word/2012/wordml" xmlns:w16cex="http://schemas.microsoft.com/office/word/2018/wordml/cex" xmlns:w16cid="http://schemas.microsoft.com/office/word/2016/wordml/cid" xmlns:w16="http://schemas.microsoft.com/office/word/2018/wordml" xmlns:w16du="http://schemas.microsoft.com/office/word/2023/wordml/word16du" xmlns:w16sdtdh="http://schemas.microsoft.com/office/word/2020/wordml/sdtdatahash" xmlns:w16se="http://schemas.microsoft.com/office/word/2015/wordml/symex" xmlns:wpg="http://schemas.microsoft.com/office/word/2010/wordprocessingGroup" xmlns:wpi="http://schemas.microsoft.com/office/word/2010/wordprocessingInk" xmlns:wne="http://schemas.microsoft.com/office/word/2006/wordml" xmlns:wps="http://schemas.microsoft.com/office/word/2010/wordprocessingShape" mc:Ignorable="w14 w15 w16se w16cid w16 w16cex w16sdtdh w16du wp14">
   <w:body>
     <w:p>
       <w:pPr>
@@ -594,6 +594,7 @@
         <w:t xml:space="preserve">CREATE PROCEDURE </w:t>
       </w:r>
       <w:proofErr w:type="spellStart"/>
+      <w:proofErr w:type="gramStart"/>
       <w:r>
         <w:t>AddUser</w:t>
       </w:r>
@@ -601,45 +602,110 @@
       <w:r>
         <w:t>(</w:t>
       </w:r>
-    </w:p>
-    <w:p>
-      <w:r>
-        <w:t xml:space="preserve">    @p_username VARCHAR(50),</w:t>
-      </w:r>
-    </w:p>
-    <w:p>
-      <w:r>
-        <w:t xml:space="preserve">     @p_email VARCHAR(255),</w:t>
-      </w:r>
-    </w:p>
-    <w:p>
-      <w:r>
-        <w:t xml:space="preserve">     @p_password VARCHAR(255),</w:t>
-      </w:r>
-    </w:p>
-    <w:p>
-      <w:r>
-        <w:t xml:space="preserve">     @p_first_name VARCHAR(50),</w:t>
-      </w:r>
-    </w:p>
-    <w:p>
-      <w:r>
-        <w:t xml:space="preserve">     @p_last_name VARCHAR(50),</w:t>
-      </w:r>
-    </w:p>
-    <w:p>
-      <w:r>
-        <w:t xml:space="preserve">     @p_bio TEXT,</w:t>
-      </w:r>
-    </w:p>
-    <w:p>
-      <w:r>
-        <w:t xml:space="preserve">     @p_location VARCHAR(100),</w:t>
-      </w:r>
-    </w:p>
-    <w:p>
-      <w:r>
-        <w:t xml:space="preserve">     @p_occupation VARCHAR(50),</w:t>
+      <w:proofErr w:type="gramEnd"/>
+    </w:p>
+    <w:p>
+      <w:r>
+        <w:t xml:space="preserve">    @p_username </w:t>
+      </w:r>
+      <w:proofErr w:type="gramStart"/>
+      <w:r>
+        <w:t>VARCHAR(</w:t>
+      </w:r>
+      <w:proofErr w:type="gramEnd"/>
+      <w:r>
+        <w:t>50),</w:t>
+      </w:r>
+    </w:p>
+    <w:p>
+      <w:r>
+        <w:t xml:space="preserve">     @p_email </w:t>
+      </w:r>
+      <w:proofErr w:type="gramStart"/>
+      <w:r>
+        <w:t>VARCHAR(</w:t>
+      </w:r>
+      <w:proofErr w:type="gramEnd"/>
+      <w:r>
+        <w:t>255),</w:t>
+      </w:r>
+    </w:p>
+    <w:p>
+      <w:r>
+        <w:t xml:space="preserve">     @p_password </w:t>
+      </w:r>
+      <w:proofErr w:type="gramStart"/>
+      <w:r>
+        <w:t>VARCHAR(</w:t>
+      </w:r>
+      <w:proofErr w:type="gramEnd"/>
+      <w:r>
+        <w:t>255),</w:t>
+      </w:r>
+    </w:p>
+    <w:p>
+      <w:r>
+        <w:t xml:space="preserve">     @p_first_name </w:t>
+      </w:r>
+      <w:proofErr w:type="gramStart"/>
+      <w:r>
+        <w:t>VARCHAR(</w:t>
+      </w:r>
+      <w:proofErr w:type="gramEnd"/>
+      <w:r>
+        <w:t>50),</w:t>
+      </w:r>
+    </w:p>
+    <w:p>
+      <w:r>
+        <w:t xml:space="preserve">     @p_last_name </w:t>
+      </w:r>
+      <w:proofErr w:type="gramStart"/>
+      <w:r>
+        <w:t>VARCHAR(</w:t>
+      </w:r>
+      <w:proofErr w:type="gramEnd"/>
+      <w:r>
+        <w:t>50),</w:t>
+      </w:r>
+    </w:p>
+    <w:p>
+      <w:r>
+        <w:t xml:space="preserve">     @p_</w:t>
+      </w:r>
+      <w:proofErr w:type="gramStart"/>
+      <w:r>
+        <w:t>bio TEXT</w:t>
+      </w:r>
+      <w:proofErr w:type="gramEnd"/>
+      <w:r>
+        <w:t>,</w:t>
+      </w:r>
+    </w:p>
+    <w:p>
+      <w:r>
+        <w:t xml:space="preserve">     @p_location </w:t>
+      </w:r>
+      <w:proofErr w:type="gramStart"/>
+      <w:r>
+        <w:t>VARCHAR(</w:t>
+      </w:r>
+      <w:proofErr w:type="gramEnd"/>
+      <w:r>
+        <w:t>100),</w:t>
+      </w:r>
+    </w:p>
+    <w:p>
+      <w:r>
+        <w:t xml:space="preserve">     @p_occupation </w:t>
+      </w:r>
+      <w:proofErr w:type="gramStart"/>
+      <w:r>
+        <w:t>VARCHAR(</w:t>
+      </w:r>
+      <w:proofErr w:type="gramEnd"/>
+      <w:r>
+        <w:t>50),</w:t>
       </w:r>
     </w:p>
     <w:p>
@@ -654,7 +720,15 @@
     </w:p>
     <w:p>
       <w:r>
-        <w:t xml:space="preserve">     @p_profile_picture VARCHAR(255)</w:t>
+        <w:t xml:space="preserve">     @p_profile_picture </w:t>
+      </w:r>
+      <w:proofErr w:type="gramStart"/>
+      <w:r>
+        <w:t>VARCHAR(</w:t>
+      </w:r>
+      <w:proofErr w:type="gramEnd"/>
+      <w:r>
+        <w:t>255)</w:t>
       </w:r>
     </w:p>
     <w:p>
@@ -705,94 +779,136 @@
       <w:r>
         <w:t xml:space="preserve">    VALUES (</w:t>
       </w:r>
-      <w:proofErr w:type="spellStart"/>
-      <w:r>
-        <w:t>p_username</w:t>
-      </w:r>
-      <w:proofErr w:type="spellEnd"/>
-      <w:r>
-        <w:t xml:space="preserve">, </w:t>
-      </w:r>
-      <w:proofErr w:type="spellStart"/>
-      <w:r>
-        <w:t>p_email</w:t>
-      </w:r>
-      <w:proofErr w:type="spellEnd"/>
-      <w:r>
-        <w:t xml:space="preserve">, </w:t>
-      </w:r>
-      <w:proofErr w:type="spellStart"/>
-      <w:r>
-        <w:t>p_password</w:t>
-      </w:r>
-      <w:proofErr w:type="spellEnd"/>
-      <w:r>
-        <w:t xml:space="preserve">, </w:t>
-      </w:r>
-      <w:proofErr w:type="spellStart"/>
-      <w:r>
-        <w:t>p_first_name</w:t>
-      </w:r>
-      <w:proofErr w:type="spellEnd"/>
-      <w:r>
-        <w:t xml:space="preserve">, </w:t>
-      </w:r>
-      <w:proofErr w:type="spellStart"/>
-      <w:r>
-        <w:t>p_last_name</w:t>
-      </w:r>
-      <w:proofErr w:type="spellEnd"/>
-      <w:r>
-        <w:t xml:space="preserve">, </w:t>
-      </w:r>
-      <w:proofErr w:type="spellStart"/>
-      <w:r>
-        <w:t>p_bio</w:t>
-      </w:r>
-      <w:proofErr w:type="spellEnd"/>
-      <w:r>
-        <w:t xml:space="preserve">, </w:t>
-      </w:r>
-      <w:proofErr w:type="spellStart"/>
-      <w:r>
-        <w:t>p_location</w:t>
-      </w:r>
-      <w:proofErr w:type="spellEnd"/>
-      <w:r>
-        <w:t xml:space="preserve">, </w:t>
-      </w:r>
-      <w:proofErr w:type="spellStart"/>
-      <w:r>
-        <w:t>p_occupation</w:t>
-      </w:r>
-      <w:proofErr w:type="spellEnd"/>
-      <w:r>
-        <w:t xml:space="preserve">, </w:t>
-      </w:r>
-      <w:proofErr w:type="spellStart"/>
-      <w:r>
-        <w:t>p_interests</w:t>
-      </w:r>
-      <w:proofErr w:type="spellEnd"/>
-      <w:r>
-        <w:t xml:space="preserve">, </w:t>
-      </w:r>
-      <w:proofErr w:type="spellStart"/>
-      <w:r>
-        <w:t>p_birthdate</w:t>
-      </w:r>
-      <w:proofErr w:type="spellEnd"/>
-      <w:r>
-        <w:t xml:space="preserve">, </w:t>
-      </w:r>
-      <w:proofErr w:type="spellStart"/>
+      <w:r>
+        <w:rPr>
+          <w:rFonts w:ascii="Consolas" w:hAnsi="Consolas" w:cs="Consolas"/>
+          <w:color w:val="000000"/>
+          <w:kern w:val="0"/>
+          <w:sz w:val="19"/>
+          <w:szCs w:val="19"/>
+        </w:rPr>
+        <w:t>@</w:t>
+      </w:r>
+      <w:r>
+        <w:t xml:space="preserve">p_username, </w:t>
+      </w:r>
+      <w:r>
+        <w:rPr>
+          <w:rFonts w:ascii="Consolas" w:hAnsi="Consolas" w:cs="Consolas"/>
+          <w:color w:val="000000"/>
+          <w:kern w:val="0"/>
+          <w:sz w:val="19"/>
+          <w:szCs w:val="19"/>
+        </w:rPr>
+        <w:t>@</w:t>
+      </w:r>
+      <w:r>
+        <w:t>p_email,</w:t>
+      </w:r>
+      <w:r>
+        <w:rPr>
+          <w:rFonts w:ascii="Consolas" w:hAnsi="Consolas" w:cs="Consolas"/>
+          <w:color w:val="000000"/>
+          <w:kern w:val="0"/>
+          <w:sz w:val="19"/>
+          <w:szCs w:val="19"/>
+        </w:rPr>
+        <w:t xml:space="preserve"> </w:t>
+      </w:r>
+      <w:r>
+        <w:rPr>
+          <w:rFonts w:ascii="Consolas" w:hAnsi="Consolas" w:cs="Consolas"/>
+          <w:color w:val="000000"/>
+          <w:kern w:val="0"/>
+          <w:sz w:val="19"/>
+          <w:szCs w:val="19"/>
+        </w:rPr>
+        <w:t>@</w:t>
+      </w:r>
+      <w:r>
+        <w:t xml:space="preserve">p_password, </w:t>
+      </w:r>
+      <w:r>
+        <w:rPr>
+          <w:rFonts w:ascii="Consolas" w:hAnsi="Consolas" w:cs="Consolas"/>
+          <w:color w:val="000000"/>
+          <w:kern w:val="0"/>
+          <w:sz w:val="19"/>
+          <w:szCs w:val="19"/>
+        </w:rPr>
+        <w:t>@</w:t>
+      </w:r>
+      <w:r>
+        <w:t xml:space="preserve">p_first_name, </w:t>
+      </w:r>
+      <w:r>
+        <w:rPr>
+          <w:rFonts w:ascii="Consolas" w:hAnsi="Consolas" w:cs="Consolas"/>
+          <w:color w:val="000000"/>
+          <w:kern w:val="0"/>
+          <w:sz w:val="19"/>
+          <w:szCs w:val="19"/>
+        </w:rPr>
+        <w:t>@</w:t>
+      </w:r>
+      <w:r>
+        <w:t xml:space="preserve">p_last_name, </w:t>
+      </w:r>
+      <w:r>
+        <w:rPr>
+          <w:rFonts w:ascii="Consolas" w:hAnsi="Consolas" w:cs="Consolas"/>
+          <w:color w:val="000000"/>
+          <w:kern w:val="0"/>
+          <w:sz w:val="19"/>
+          <w:szCs w:val="19"/>
+        </w:rPr>
+        <w:t>@</w:t>
+      </w:r>
+      <w:r>
+        <w:t xml:space="preserve">p_bio, </w:t>
+      </w:r>
+      <w:r>
+        <w:rPr>
+          <w:rFonts w:ascii="Consolas" w:hAnsi="Consolas" w:cs="Consolas"/>
+          <w:color w:val="000000"/>
+          <w:kern w:val="0"/>
+          <w:sz w:val="19"/>
+          <w:szCs w:val="19"/>
+        </w:rPr>
+        <w:t>@</w:t>
+      </w:r>
+      <w:r>
+        <w:t xml:space="preserve">p_location, </w:t>
+      </w:r>
+      <w:r>
+        <w:t>@</w:t>
+      </w:r>
+      <w:r>
+        <w:t xml:space="preserve">p_occupation, </w:t>
+      </w:r>
+      <w:r>
+        <w:t>@</w:t>
+      </w:r>
+      <w:r>
+        <w:t>p_interests,</w:t>
+      </w:r>
+      <w:r>
+        <w:t xml:space="preserve"> @</w:t>
+      </w:r>
+      <w:r>
+        <w:t xml:space="preserve">p_birthdate, </w:t>
+      </w:r>
+      <w:r>
+        <w:t>@</w:t>
+      </w:r>
       <w:r>
         <w:t>p_profile_picture</w:t>
       </w:r>
-      <w:proofErr w:type="spellEnd"/>
+      <w:proofErr w:type="gramStart"/>
       <w:r>
         <w:t>);</w:t>
       </w:r>
+      <w:proofErr w:type="gramEnd"/>
     </w:p>
     <w:p>
       <w:r>
@@ -829,139 +945,393 @@
       </w:r>
     </w:p>
     <w:p>
+      <w:pPr>
+        <w:rPr>
+          <w:color w:val="000000"/>
+        </w:rPr>
+      </w:pPr>
       <w:r>
         <w:lastRenderedPageBreak/>
-        <w:t xml:space="preserve">CREATE PROCEDURE </w:t>
+        <w:t>CREATE</w:t>
+      </w:r>
+      <w:r>
+        <w:rPr>
+          <w:color w:val="000000"/>
+        </w:rPr>
+        <w:t xml:space="preserve"> </w:t>
+      </w:r>
+      <w:r>
+        <w:t>PROCEDURE</w:t>
+      </w:r>
+      <w:r>
+        <w:rPr>
+          <w:color w:val="000000"/>
+        </w:rPr>
+        <w:t xml:space="preserve"> </w:t>
       </w:r>
       <w:proofErr w:type="spellStart"/>
-      <w:r>
+      <w:proofErr w:type="gramStart"/>
+      <w:r>
+        <w:rPr>
+          <w:color w:val="000000"/>
+        </w:rPr>
         <w:t>AddPost</w:t>
       </w:r>
       <w:proofErr w:type="spellEnd"/>
       <w:r>
+        <w:rPr>
+          <w:color w:val="808080"/>
+        </w:rPr>
         <w:t>(</w:t>
       </w:r>
-    </w:p>
-    <w:p>
-      <w:r>
-        <w:t xml:space="preserve">    @p_user_id INT,</w:t>
-      </w:r>
-    </w:p>
-    <w:p>
-      <w:r>
-        <w:t xml:space="preserve">    @p_content TEXT,</w:t>
-      </w:r>
-    </w:p>
-    <w:p>
-      <w:r>
-        <w:t xml:space="preserve">    @p_post_type ENUM('text', 'photo', 'video'),</w:t>
-      </w:r>
-    </w:p>
-    <w:p>
-      <w:r>
-        <w:t xml:space="preserve">    @p_media_url VARCHAR(255),</w:t>
-      </w:r>
-    </w:p>
-    <w:p>
-      <w:r>
-        <w:t xml:space="preserve">    @p_privacy ENUM('public', 'friends', 'private')</w:t>
-      </w:r>
-    </w:p>
-    <w:p>
-      <w:r>
+      <w:proofErr w:type="gramEnd"/>
+    </w:p>
+    <w:p>
+      <w:pPr>
+        <w:rPr>
+          <w:color w:val="000000"/>
+        </w:rPr>
+      </w:pPr>
+      <w:r>
+        <w:rPr>
+          <w:color w:val="000000"/>
+        </w:rPr>
+        <w:t xml:space="preserve">    @p_user_id </w:t>
+      </w:r>
+      <w:r>
+        <w:t>INT</w:t>
+      </w:r>
+      <w:r>
+        <w:rPr>
+          <w:color w:val="808080"/>
+        </w:rPr>
+        <w:t>,</w:t>
+      </w:r>
+    </w:p>
+    <w:p>
+      <w:pPr>
+        <w:rPr>
+          <w:color w:val="000000"/>
+        </w:rPr>
+      </w:pPr>
+      <w:r>
+        <w:rPr>
+          <w:color w:val="000000"/>
+        </w:rPr>
+        <w:t xml:space="preserve">    @p_content </w:t>
+      </w:r>
+      <w:proofErr w:type="gramStart"/>
+      <w:r>
+        <w:t>varchar</w:t>
+      </w:r>
+      <w:r>
+        <w:rPr>
+          <w:color w:val="808080"/>
+        </w:rPr>
+        <w:t>(</w:t>
+      </w:r>
+      <w:proofErr w:type="gramEnd"/>
+      <w:r>
+        <w:rPr>
+          <w:color w:val="000000"/>
+        </w:rPr>
+        <w:t>1000</w:t>
+      </w:r>
+      <w:r>
+        <w:rPr>
+          <w:color w:val="808080"/>
+        </w:rPr>
+        <w:t>),</w:t>
+      </w:r>
+    </w:p>
+    <w:p>
+      <w:pPr>
+        <w:rPr>
+          <w:color w:val="000000"/>
+        </w:rPr>
+      </w:pPr>
+      <w:r>
+        <w:rPr>
+          <w:color w:val="000000"/>
+        </w:rPr>
+        <w:t xml:space="preserve">    @p_post_type </w:t>
+      </w:r>
+      <w:proofErr w:type="gramStart"/>
+      <w:r>
+        <w:t>varchar</w:t>
+      </w:r>
+      <w:r>
+        <w:rPr>
+          <w:color w:val="808080"/>
+        </w:rPr>
+        <w:t>(</w:t>
+      </w:r>
+      <w:proofErr w:type="gramEnd"/>
+      <w:r>
+        <w:rPr>
+          <w:color w:val="000000"/>
+        </w:rPr>
+        <w:t>10</w:t>
+      </w:r>
+      <w:r>
+        <w:rPr>
+          <w:color w:val="808080"/>
+        </w:rPr>
+        <w:t>),</w:t>
+      </w:r>
+    </w:p>
+    <w:p>
+      <w:pPr>
+        <w:rPr>
+          <w:color w:val="000000"/>
+        </w:rPr>
+      </w:pPr>
+      <w:r>
+        <w:rPr>
+          <w:color w:val="000000"/>
+        </w:rPr>
+        <w:t xml:space="preserve">    @p_media_url </w:t>
+      </w:r>
+      <w:proofErr w:type="gramStart"/>
+      <w:r>
+        <w:t>VARCHAR</w:t>
+      </w:r>
+      <w:r>
+        <w:rPr>
+          <w:color w:val="808080"/>
+        </w:rPr>
+        <w:t>(</w:t>
+      </w:r>
+      <w:proofErr w:type="gramEnd"/>
+      <w:r>
+        <w:rPr>
+          <w:color w:val="000000"/>
+        </w:rPr>
+        <w:t>255</w:t>
+      </w:r>
+      <w:r>
+        <w:rPr>
+          <w:color w:val="808080"/>
+        </w:rPr>
         <w:t>)</w:t>
       </w:r>
     </w:p>
     <w:p>
+      <w:pPr>
+        <w:rPr>
+          <w:color w:val="000000"/>
+        </w:rPr>
+      </w:pPr>
+      <w:r>
+        <w:rPr>
+          <w:color w:val="808080"/>
+        </w:rPr>
+        <w:t>)</w:t>
+      </w:r>
+    </w:p>
+    <w:p>
+      <w:pPr>
+        <w:rPr>
+          <w:color w:val="000000"/>
+        </w:rPr>
+      </w:pPr>
       <w:r>
         <w:t>AS</w:t>
       </w:r>
     </w:p>
     <w:p>
+      <w:pPr>
+        <w:rPr>
+          <w:color w:val="000000"/>
+        </w:rPr>
+      </w:pPr>
       <w:r>
         <w:t>BEGIN</w:t>
       </w:r>
     </w:p>
     <w:p>
-      <w:r>
-        <w:t xml:space="preserve">    INSERT INTO Posts (</w:t>
+      <w:pPr>
+        <w:rPr>
+          <w:color w:val="000000"/>
+        </w:rPr>
+      </w:pPr>
+      <w:r>
+        <w:rPr>
+          <w:color w:val="000000"/>
+        </w:rPr>
+        <w:t xml:space="preserve">    </w:t>
+      </w:r>
+      <w:r>
+        <w:t>INSERT</w:t>
+      </w:r>
+      <w:r>
+        <w:rPr>
+          <w:color w:val="000000"/>
+        </w:rPr>
+        <w:t xml:space="preserve"> </w:t>
+      </w:r>
+      <w:r>
+        <w:t>INTO</w:t>
+      </w:r>
+      <w:r>
+        <w:rPr>
+          <w:color w:val="000000"/>
+        </w:rPr>
+        <w:t xml:space="preserve"> Posts</w:t>
+      </w:r>
+      <w:r>
+        <w:t xml:space="preserve"> </w:t>
+      </w:r>
+      <w:r>
+        <w:rPr>
+          <w:color w:val="808080"/>
+        </w:rPr>
+        <w:t>(</w:t>
       </w:r>
       <w:proofErr w:type="spellStart"/>
       <w:r>
+        <w:rPr>
+          <w:color w:val="FF00FF"/>
+        </w:rPr>
         <w:t>user_id</w:t>
       </w:r>
       <w:proofErr w:type="spellEnd"/>
       <w:r>
-        <w:t xml:space="preserve">, content, </w:t>
+        <w:rPr>
+          <w:color w:val="808080"/>
+        </w:rPr>
+        <w:t>,</w:t>
+      </w:r>
+      <w:r>
+        <w:rPr>
+          <w:color w:val="000000"/>
+        </w:rPr>
+        <w:t xml:space="preserve"> content</w:t>
+      </w:r>
+      <w:r>
+        <w:rPr>
+          <w:color w:val="808080"/>
+        </w:rPr>
+        <w:t>,</w:t>
+      </w:r>
+      <w:r>
+        <w:rPr>
+          <w:color w:val="000000"/>
+        </w:rPr>
+        <w:t xml:space="preserve"> </w:t>
       </w:r>
       <w:proofErr w:type="spellStart"/>
       <w:r>
+        <w:rPr>
+          <w:color w:val="000000"/>
+        </w:rPr>
         <w:t>post_type</w:t>
       </w:r>
       <w:proofErr w:type="spellEnd"/>
       <w:r>
-        <w:t xml:space="preserve">, </w:t>
+        <w:rPr>
+          <w:color w:val="808080"/>
+        </w:rPr>
+        <w:t>,</w:t>
+      </w:r>
+      <w:r>
+        <w:rPr>
+          <w:color w:val="000000"/>
+        </w:rPr>
+        <w:t xml:space="preserve"> </w:t>
       </w:r>
       <w:proofErr w:type="spellStart"/>
       <w:r>
+        <w:rPr>
+          <w:color w:val="000000"/>
+        </w:rPr>
         <w:t>media_url</w:t>
       </w:r>
       <w:proofErr w:type="spellEnd"/>
       <w:r>
-        <w:t>, privacy)</w:t>
-      </w:r>
-    </w:p>
-    <w:p>
-      <w:r>
-        <w:t xml:space="preserve">    VALUES (</w:t>
-      </w:r>
-      <w:proofErr w:type="spellStart"/>
-      <w:r>
-        <w:t>p_user_id</w:t>
-      </w:r>
-      <w:proofErr w:type="spellEnd"/>
-      <w:r>
-        <w:t xml:space="preserve">, </w:t>
-      </w:r>
-      <w:proofErr w:type="spellStart"/>
-      <w:r>
-        <w:t>p_content</w:t>
-      </w:r>
-      <w:proofErr w:type="spellEnd"/>
-      <w:r>
-        <w:t xml:space="preserve">, </w:t>
-      </w:r>
-      <w:proofErr w:type="spellStart"/>
-      <w:r>
-        <w:t>p_post_type</w:t>
-      </w:r>
-      <w:proofErr w:type="spellEnd"/>
-      <w:r>
-        <w:t xml:space="preserve">, </w:t>
-      </w:r>
-      <w:proofErr w:type="spellStart"/>
-      <w:r>
-        <w:t>p_media_url</w:t>
-      </w:r>
-      <w:proofErr w:type="spellEnd"/>
-      <w:r>
-        <w:t xml:space="preserve">, </w:t>
-      </w:r>
-      <w:proofErr w:type="spellStart"/>
-      <w:r>
-        <w:t>p_privacy</w:t>
-      </w:r>
-      <w:proofErr w:type="spellEnd"/>
-      <w:r>
+        <w:rPr>
+          <w:color w:val="808080"/>
+        </w:rPr>
+        <w:t>)</w:t>
+      </w:r>
+    </w:p>
+    <w:p>
+      <w:pPr>
+        <w:rPr>
+          <w:color w:val="000000"/>
+        </w:rPr>
+      </w:pPr>
+      <w:r>
+        <w:rPr>
+          <w:color w:val="000000"/>
+        </w:rPr>
+        <w:t xml:space="preserve">    </w:t>
+      </w:r>
+      <w:r>
+        <w:t xml:space="preserve">VALUES </w:t>
+      </w:r>
+      <w:r>
+        <w:rPr>
+          <w:color w:val="808080"/>
+        </w:rPr>
+        <w:t>(</w:t>
+      </w:r>
+      <w:r>
+        <w:rPr>
+          <w:color w:val="000000"/>
+        </w:rPr>
+        <w:t>@p_user_id</w:t>
+      </w:r>
+      <w:r>
+        <w:rPr>
+          <w:color w:val="808080"/>
+        </w:rPr>
+        <w:t>,</w:t>
+      </w:r>
+      <w:r>
+        <w:rPr>
+          <w:color w:val="000000"/>
+        </w:rPr>
+        <w:t xml:space="preserve"> @p_content</w:t>
+      </w:r>
+      <w:r>
+        <w:rPr>
+          <w:color w:val="808080"/>
+        </w:rPr>
+        <w:t>,</w:t>
+      </w:r>
+      <w:r>
+        <w:rPr>
+          <w:color w:val="000000"/>
+        </w:rPr>
+        <w:t xml:space="preserve"> @p_post_type</w:t>
+      </w:r>
+      <w:r>
+        <w:rPr>
+          <w:color w:val="808080"/>
+        </w:rPr>
+        <w:t>,</w:t>
+      </w:r>
+      <w:r>
+        <w:rPr>
+          <w:color w:val="000000"/>
+        </w:rPr>
+        <w:t xml:space="preserve"> @p_media_url</w:t>
+      </w:r>
+      <w:proofErr w:type="gramStart"/>
+      <w:r>
+        <w:rPr>
+          <w:color w:val="808080"/>
+        </w:rPr>
         <w:t>);</w:t>
       </w:r>
-    </w:p>
-    <w:p>
-      <w:r>
-        <w:t xml:space="preserve">END </w:t>
-      </w:r>
-    </w:p>
-    <w:p/>
+      <w:proofErr w:type="gramEnd"/>
+    </w:p>
+    <w:p>
+      <w:r>
+        <w:t>END</w:t>
+      </w:r>
+    </w:p>
     <w:p>
       <w:pPr>
         <w:pStyle w:val="ListParagraph"/>
@@ -992,128 +1362,294 @@
       </w:r>
     </w:p>
     <w:p>
-      <w:r>
-        <w:t xml:space="preserve">CREATE PROCEDURE </w:t>
+      <w:pPr>
+        <w:rPr>
+          <w:color w:val="000000"/>
+        </w:rPr>
+      </w:pPr>
+      <w:r>
+        <w:t>CREATE</w:t>
+      </w:r>
+      <w:r>
+        <w:rPr>
+          <w:color w:val="000000"/>
+        </w:rPr>
+        <w:t xml:space="preserve"> </w:t>
+      </w:r>
+      <w:r>
+        <w:t>PROCEDURE</w:t>
+      </w:r>
+      <w:r>
+        <w:rPr>
+          <w:color w:val="000000"/>
+        </w:rPr>
+        <w:t xml:space="preserve"> </w:t>
       </w:r>
       <w:proofErr w:type="spellStart"/>
-      <w:r>
+      <w:proofErr w:type="gramStart"/>
+      <w:r>
+        <w:rPr>
+          <w:color w:val="000000"/>
+        </w:rPr>
         <w:t>AddComment</w:t>
       </w:r>
       <w:proofErr w:type="spellEnd"/>
       <w:r>
+        <w:rPr>
+          <w:color w:val="808080"/>
+        </w:rPr>
         <w:t>(</w:t>
       </w:r>
-    </w:p>
-    <w:p>
-      <w:r>
-        <w:t xml:space="preserve">    @ </w:t>
+      <w:proofErr w:type="gramEnd"/>
+    </w:p>
+    <w:p>
+      <w:pPr>
+        <w:rPr>
+          <w:color w:val="000000"/>
+        </w:rPr>
+      </w:pPr>
+      <w:r>
+        <w:rPr>
+          <w:color w:val="000000"/>
+        </w:rPr>
+        <w:t xml:space="preserve">    @p_post_id </w:t>
+      </w:r>
+      <w:r>
+        <w:t>INT</w:t>
+      </w:r>
+      <w:r>
+        <w:rPr>
+          <w:color w:val="808080"/>
+        </w:rPr>
+        <w:t>,</w:t>
+      </w:r>
+    </w:p>
+    <w:p>
+      <w:pPr>
+        <w:rPr>
+          <w:color w:val="000000"/>
+        </w:rPr>
+      </w:pPr>
+      <w:r>
+        <w:rPr>
+          <w:color w:val="000000"/>
+        </w:rPr>
+        <w:t xml:space="preserve">    @p_user_id </w:t>
+      </w:r>
+      <w:r>
+        <w:t>INT</w:t>
+      </w:r>
+      <w:r>
+        <w:rPr>
+          <w:color w:val="808080"/>
+        </w:rPr>
+        <w:t>,</w:t>
+      </w:r>
+    </w:p>
+    <w:p>
+      <w:pPr>
+        <w:rPr>
+          <w:color w:val="000000"/>
+        </w:rPr>
+      </w:pPr>
+      <w:r>
+        <w:rPr>
+          <w:color w:val="000000"/>
+        </w:rPr>
+        <w:t xml:space="preserve">    @p_content </w:t>
+      </w:r>
+      <w:r>
+        <w:t>TEXT</w:t>
+      </w:r>
+    </w:p>
+    <w:p>
+      <w:pPr>
+        <w:rPr>
+          <w:color w:val="000000"/>
+        </w:rPr>
+      </w:pPr>
+      <w:r>
+        <w:rPr>
+          <w:color w:val="808080"/>
+        </w:rPr>
+        <w:t>)</w:t>
+      </w:r>
+    </w:p>
+    <w:p>
+      <w:pPr>
+        <w:rPr>
+          <w:color w:val="000000"/>
+        </w:rPr>
+      </w:pPr>
+      <w:r>
+        <w:rPr>
+          <w:color w:val="000000"/>
+        </w:rPr>
+        <w:t xml:space="preserve"> </w:t>
+      </w:r>
+      <w:r>
+        <w:t>AS</w:t>
+      </w:r>
+    </w:p>
+    <w:p>
+      <w:pPr>
+        <w:rPr>
+          <w:color w:val="000000"/>
+        </w:rPr>
+      </w:pPr>
+      <w:r>
+        <w:t>BEGIN</w:t>
+      </w:r>
+    </w:p>
+    <w:p>
+      <w:pPr>
+        <w:rPr>
+          <w:color w:val="000000"/>
+        </w:rPr>
+      </w:pPr>
+      <w:r>
+        <w:rPr>
+          <w:color w:val="000000"/>
+        </w:rPr>
+        <w:t xml:space="preserve">    </w:t>
+      </w:r>
+      <w:r>
+        <w:t>INSERT</w:t>
+      </w:r>
+      <w:r>
+        <w:rPr>
+          <w:color w:val="000000"/>
+        </w:rPr>
+        <w:t xml:space="preserve"> </w:t>
+      </w:r>
+      <w:r>
+        <w:t>INTO</w:t>
+      </w:r>
+      <w:r>
+        <w:rPr>
+          <w:color w:val="000000"/>
+        </w:rPr>
+        <w:t xml:space="preserve"> Comments</w:t>
+      </w:r>
+      <w:r>
+        <w:t xml:space="preserve"> </w:t>
+      </w:r>
+      <w:r>
+        <w:rPr>
+          <w:color w:val="808080"/>
+        </w:rPr>
+        <w:t>(</w:t>
       </w:r>
       <w:proofErr w:type="spellStart"/>
       <w:r>
-        <w:t>p_post_id</w:t>
+        <w:rPr>
+          <w:color w:val="000000"/>
+        </w:rPr>
+        <w:t>post_id</w:t>
       </w:r>
       <w:proofErr w:type="spellEnd"/>
       <w:r>
-        <w:t xml:space="preserve"> INT,</w:t>
-      </w:r>
-    </w:p>
-    <w:p>
-      <w:r>
-        <w:t xml:space="preserve">    @ </w:t>
+        <w:rPr>
+          <w:color w:val="808080"/>
+        </w:rPr>
+        <w:t>,</w:t>
+      </w:r>
+      <w:r>
+        <w:rPr>
+          <w:color w:val="000000"/>
+        </w:rPr>
+        <w:t xml:space="preserve"> </w:t>
       </w:r>
       <w:proofErr w:type="spellStart"/>
       <w:r>
-        <w:t>p_user_id</w:t>
+        <w:rPr>
+          <w:color w:val="FF00FF"/>
+        </w:rPr>
+        <w:t>user_id</w:t>
       </w:r>
       <w:proofErr w:type="spellEnd"/>
       <w:r>
-        <w:t xml:space="preserve"> INT,</w:t>
-      </w:r>
-    </w:p>
-    <w:p>
-      <w:r>
-        <w:t xml:space="preserve">    @ </w:t>
-      </w:r>
-      <w:proofErr w:type="spellStart"/>
-      <w:r>
-        <w:t>p_content</w:t>
-      </w:r>
-      <w:proofErr w:type="spellEnd"/>
-      <w:r>
-        <w:t xml:space="preserve"> TEXT</w:t>
-      </w:r>
-    </w:p>
-    <w:p>
-      <w:r>
+        <w:rPr>
+          <w:color w:val="808080"/>
+        </w:rPr>
+        <w:t>,</w:t>
+      </w:r>
+      <w:r>
+        <w:rPr>
+          <w:color w:val="000000"/>
+        </w:rPr>
+        <w:t xml:space="preserve"> content</w:t>
+      </w:r>
+      <w:r>
+        <w:rPr>
+          <w:color w:val="808080"/>
+        </w:rPr>
         <w:t>)</w:t>
       </w:r>
     </w:p>
     <w:p>
-      <w:r>
-        <w:t xml:space="preserve"> </w:t>
-      </w:r>
-      <w:r>
-        <w:t>AS</w:t>
-      </w:r>
-    </w:p>
-    <w:p>
-      <w:r>
-        <w:t>BEGIN</w:t>
-      </w:r>
-    </w:p>
-    <w:p>
-      <w:r>
-        <w:t xml:space="preserve">    INSERT INTO Comments (</w:t>
-      </w:r>
-      <w:proofErr w:type="spellStart"/>
-      <w:r>
-        <w:t>post_id</w:t>
-      </w:r>
-      <w:proofErr w:type="spellEnd"/>
-      <w:r>
-        <w:t xml:space="preserve">, </w:t>
-      </w:r>
-      <w:proofErr w:type="spellStart"/>
-      <w:r>
-        <w:t>user_id</w:t>
-      </w:r>
-      <w:proofErr w:type="spellEnd"/>
-      <w:r>
-        <w:t>, content)</w:t>
-      </w:r>
-    </w:p>
-    <w:p>
-      <w:r>
-        <w:t xml:space="preserve">    VALUES (</w:t>
-      </w:r>
-      <w:proofErr w:type="spellStart"/>
-      <w:r>
-        <w:t>p_post_id</w:t>
-      </w:r>
-      <w:proofErr w:type="spellEnd"/>
-      <w:r>
-        <w:t xml:space="preserve">, </w:t>
-      </w:r>
-      <w:proofErr w:type="spellStart"/>
-      <w:r>
-        <w:t>p_user_id</w:t>
-      </w:r>
-      <w:proofErr w:type="spellEnd"/>
-      <w:r>
-        <w:t xml:space="preserve">, </w:t>
-      </w:r>
-      <w:proofErr w:type="spellStart"/>
-      <w:r>
-        <w:t>p_content</w:t>
-      </w:r>
-      <w:proofErr w:type="spellEnd"/>
-      <w:r>
+      <w:pPr>
+        <w:rPr>
+          <w:color w:val="000000"/>
+        </w:rPr>
+      </w:pPr>
+      <w:r>
+        <w:rPr>
+          <w:color w:val="000000"/>
+        </w:rPr>
+        <w:t xml:space="preserve">    </w:t>
+      </w:r>
+      <w:r>
+        <w:t xml:space="preserve">VALUES </w:t>
+      </w:r>
+      <w:r>
+        <w:rPr>
+          <w:color w:val="808080"/>
+        </w:rPr>
+        <w:t>(</w:t>
+      </w:r>
+      <w:r>
+        <w:rPr>
+          <w:color w:val="000000"/>
+        </w:rPr>
+        <w:t>@p_post_id</w:t>
+      </w:r>
+      <w:r>
+        <w:rPr>
+          <w:color w:val="808080"/>
+        </w:rPr>
+        <w:t>,</w:t>
+      </w:r>
+      <w:r>
+        <w:rPr>
+          <w:color w:val="000000"/>
+        </w:rPr>
+        <w:t xml:space="preserve"> @p_user_id</w:t>
+      </w:r>
+      <w:r>
+        <w:rPr>
+          <w:color w:val="808080"/>
+        </w:rPr>
+        <w:t>,</w:t>
+      </w:r>
+      <w:r>
+        <w:rPr>
+          <w:color w:val="000000"/>
+        </w:rPr>
+        <w:t xml:space="preserve"> @p_content</w:t>
+      </w:r>
+      <w:proofErr w:type="gramStart"/>
+      <w:r>
+        <w:rPr>
+          <w:color w:val="808080"/>
+        </w:rPr>
         <w:t>);</w:t>
       </w:r>
-    </w:p>
-    <w:p>
-      <w:r>
-        <w:t xml:space="preserve">END </w:t>
+      <w:proofErr w:type="gramEnd"/>
+    </w:p>
+    <w:p>
+      <w:r>
+        <w:t>END</w:t>
       </w:r>
     </w:p>
     <w:p>
@@ -1137,126 +1673,254 @@
           <w:sz w:val="32"/>
           <w:szCs w:val="32"/>
         </w:rPr>
+        <w:t xml:space="preserve"> Like a Post:</w:t>
+      </w:r>
+    </w:p>
+    <w:p>
+      <w:r>
+        <w:t>This procedure inserts a new like action on a post into the Likes table.</w:t>
+      </w:r>
+    </w:p>
+    <w:p>
+      <w:pPr>
+        <w:rPr>
+          <w:color w:val="000000"/>
+        </w:rPr>
+      </w:pPr>
+      <w:r>
         <w:lastRenderedPageBreak/>
-        <w:t xml:space="preserve"> Like a Post:</w:t>
-      </w:r>
-    </w:p>
-    <w:p>
-      <w:r>
-        <w:t>This procedure inserts a new like action on a post into the Likes table.</w:t>
-      </w:r>
-    </w:p>
-    <w:p>
-      <w:r>
-        <w:t xml:space="preserve">CREATE PROCEDURE </w:t>
+        <w:t>CREATE</w:t>
+      </w:r>
+      <w:r>
+        <w:rPr>
+          <w:color w:val="000000"/>
+        </w:rPr>
+        <w:t xml:space="preserve"> </w:t>
+      </w:r>
+      <w:r>
+        <w:t>PROCEDURE</w:t>
+      </w:r>
+      <w:r>
+        <w:rPr>
+          <w:color w:val="000000"/>
+        </w:rPr>
+        <w:t xml:space="preserve"> </w:t>
       </w:r>
       <w:proofErr w:type="spellStart"/>
-      <w:r>
+      <w:proofErr w:type="gramStart"/>
+      <w:r>
+        <w:rPr>
+          <w:color w:val="000000"/>
+        </w:rPr>
         <w:t>LikePost</w:t>
       </w:r>
       <w:proofErr w:type="spellEnd"/>
       <w:r>
+        <w:rPr>
+          <w:color w:val="808080"/>
+        </w:rPr>
         <w:t>(</w:t>
       </w:r>
-    </w:p>
-    <w:p>
-      <w:r>
+      <w:proofErr w:type="gramEnd"/>
+    </w:p>
+    <w:p>
+      <w:pPr>
+        <w:rPr>
+          <w:color w:val="000000"/>
+        </w:rPr>
+      </w:pPr>
+      <w:r>
+        <w:rPr>
+          <w:color w:val="000000"/>
+        </w:rPr>
+        <w:t xml:space="preserve">    @p_post_id </w:t>
+      </w:r>
+      <w:r>
+        <w:t>INT</w:t>
+      </w:r>
+      <w:r>
+        <w:rPr>
+          <w:color w:val="808080"/>
+        </w:rPr>
+        <w:t>,</w:t>
+      </w:r>
+    </w:p>
+    <w:p>
+      <w:pPr>
+        <w:rPr>
+          <w:color w:val="000000"/>
+        </w:rPr>
+      </w:pPr>
+      <w:r>
+        <w:rPr>
+          <w:color w:val="000000"/>
+        </w:rPr>
+        <w:t xml:space="preserve">    @p_user_id </w:t>
+      </w:r>
+      <w:r>
+        <w:t>INT</w:t>
+      </w:r>
+    </w:p>
+    <w:p>
+      <w:pPr>
+        <w:rPr>
+          <w:color w:val="000000"/>
+        </w:rPr>
+      </w:pPr>
+      <w:r>
+        <w:rPr>
+          <w:color w:val="808080"/>
+        </w:rPr>
+        <w:t>)</w:t>
+      </w:r>
+    </w:p>
+    <w:p>
+      <w:pPr>
+        <w:rPr>
+          <w:color w:val="000000"/>
+        </w:rPr>
+      </w:pPr>
+      <w:r>
+        <w:t>AS</w:t>
+      </w:r>
+    </w:p>
+    <w:p>
+      <w:pPr>
+        <w:rPr>
+          <w:color w:val="000000"/>
+        </w:rPr>
+      </w:pPr>
+      <w:r>
+        <w:t>BEGIN</w:t>
+      </w:r>
+    </w:p>
+    <w:p>
+      <w:pPr>
+        <w:rPr>
+          <w:color w:val="000000"/>
+        </w:rPr>
+      </w:pPr>
+      <w:r>
+        <w:rPr>
+          <w:color w:val="000000"/>
+        </w:rPr>
         <w:t xml:space="preserve">    </w:t>
       </w:r>
       <w:r>
-        <w:t>@</w:t>
-      </w:r>
-      <w:r>
+        <w:t>INSERT</w:t>
+      </w:r>
+      <w:r>
+        <w:rPr>
+          <w:color w:val="000000"/>
+        </w:rPr>
         <w:t xml:space="preserve"> </w:t>
       </w:r>
+      <w:r>
+        <w:t>INTO</w:t>
+      </w:r>
+      <w:r>
+        <w:rPr>
+          <w:color w:val="000000"/>
+        </w:rPr>
+        <w:t xml:space="preserve"> Likes</w:t>
+      </w:r>
+      <w:r>
+        <w:t xml:space="preserve"> </w:t>
+      </w:r>
+      <w:r>
+        <w:rPr>
+          <w:color w:val="808080"/>
+        </w:rPr>
+        <w:t>(</w:t>
+      </w:r>
       <w:proofErr w:type="spellStart"/>
       <w:r>
-        <w:t>p_post_id</w:t>
+        <w:rPr>
+          <w:color w:val="000000"/>
+        </w:rPr>
+        <w:t>post_id</w:t>
       </w:r>
       <w:proofErr w:type="spellEnd"/>
       <w:r>
-        <w:t xml:space="preserve"> INT,</w:t>
-      </w:r>
-    </w:p>
-    <w:p>
-      <w:r>
+        <w:rPr>
+          <w:color w:val="808080"/>
+        </w:rPr>
+        <w:t>,</w:t>
+      </w:r>
+      <w:r>
+        <w:rPr>
+          <w:color w:val="000000"/>
+        </w:rPr>
+        <w:t xml:space="preserve"> </w:t>
+      </w:r>
+      <w:proofErr w:type="spellStart"/>
+      <w:r>
+        <w:rPr>
+          <w:color w:val="FF00FF"/>
+        </w:rPr>
+        <w:t>user_id</w:t>
+      </w:r>
+      <w:proofErr w:type="spellEnd"/>
+      <w:r>
+        <w:rPr>
+          <w:color w:val="808080"/>
+        </w:rPr>
+        <w:t>)</w:t>
+      </w:r>
+    </w:p>
+    <w:p>
+      <w:pPr>
+        <w:rPr>
+          <w:color w:val="000000"/>
+        </w:rPr>
+      </w:pPr>
+      <w:r>
+        <w:rPr>
+          <w:color w:val="000000"/>
+        </w:rPr>
         <w:t xml:space="preserve">    </w:t>
       </w:r>
       <w:r>
-        <w:t xml:space="preserve">@ </w:t>
-      </w:r>
-      <w:proofErr w:type="spellStart"/>
-      <w:r>
-        <w:t>p_user_id</w:t>
-      </w:r>
-      <w:proofErr w:type="spellEnd"/>
-      <w:r>
-        <w:t xml:space="preserve"> INT</w:t>
-      </w:r>
-    </w:p>
-    <w:p>
-      <w:r>
-        <w:t>)</w:t>
-      </w:r>
-    </w:p>
-    <w:p>
-      <w:r>
-        <w:t>AS</w:t>
-      </w:r>
-    </w:p>
-    <w:p>
-      <w:r>
-        <w:t>BEGIN</w:t>
-      </w:r>
-    </w:p>
-    <w:p>
-      <w:r>
-        <w:t xml:space="preserve">    INSERT INTO Likes (</w:t>
-      </w:r>
-      <w:proofErr w:type="spellStart"/>
-      <w:r>
-        <w:t>post_id</w:t>
-      </w:r>
-      <w:proofErr w:type="spellEnd"/>
-      <w:r>
-        <w:t xml:space="preserve">, </w:t>
-      </w:r>
-      <w:proofErr w:type="spellStart"/>
-      <w:r>
-        <w:t>user_id</w:t>
-      </w:r>
-      <w:proofErr w:type="spellEnd"/>
-      <w:r>
-        <w:t>)</w:t>
-      </w:r>
-    </w:p>
-    <w:p>
-      <w:r>
-        <w:t xml:space="preserve">    VALUES (</w:t>
-      </w:r>
-      <w:proofErr w:type="spellStart"/>
-      <w:r>
-        <w:t>p_post_id</w:t>
-      </w:r>
-      <w:proofErr w:type="spellEnd"/>
-      <w:r>
-        <w:t xml:space="preserve">, </w:t>
-      </w:r>
-      <w:proofErr w:type="spellStart"/>
-      <w:r>
-        <w:t>p_user_id</w:t>
-      </w:r>
-      <w:proofErr w:type="spellEnd"/>
-      <w:r>
+        <w:t xml:space="preserve">VALUES </w:t>
+      </w:r>
+      <w:r>
+        <w:rPr>
+          <w:color w:val="808080"/>
+        </w:rPr>
+        <w:t>(</w:t>
+      </w:r>
+      <w:r>
+        <w:rPr>
+          <w:color w:val="000000"/>
+        </w:rPr>
+        <w:t>@p_post_id</w:t>
+      </w:r>
+      <w:r>
+        <w:rPr>
+          <w:color w:val="808080"/>
+        </w:rPr>
+        <w:t>,</w:t>
+      </w:r>
+      <w:r>
+        <w:rPr>
+          <w:color w:val="000000"/>
+        </w:rPr>
+        <w:t xml:space="preserve"> @p_user_id</w:t>
+      </w:r>
+      <w:proofErr w:type="gramStart"/>
+      <w:r>
+        <w:rPr>
+          <w:color w:val="808080"/>
+        </w:rPr>
         <w:t>);</w:t>
       </w:r>
+      <w:proofErr w:type="gramEnd"/>
     </w:p>
     <w:p>
       <w:r>
         <w:t>END</w:t>
       </w:r>
     </w:p>
-    <w:p/>
     <w:p>
       <w:pPr>
         <w:pStyle w:val="ListParagraph"/>
@@ -1264,13 +1928,16 @@
           <w:ilvl w:val="0"/>
           <w:numId w:val="2"/>
         </w:numPr>
+      </w:pPr>
+      <w:r>
         <w:rPr>
           <w:b/>
           <w:bCs/>
           <w:sz w:val="32"/>
           <w:szCs w:val="32"/>
         </w:rPr>
-      </w:pPr>
+        <w:t xml:space="preserve">Add </w:t>
+      </w:r>
       <w:r>
         <w:rPr>
           <w:b/>
@@ -1278,116 +1945,8 @@
           <w:sz w:val="32"/>
           <w:szCs w:val="32"/>
         </w:rPr>
-        <w:t xml:space="preserve"> Update Post Privacy:</w:t>
-      </w:r>
-    </w:p>
-    <w:p>
-      <w:r>
-        <w:t>This procedure updates the privacy setting of a post.</w:t>
-      </w:r>
-    </w:p>
-    <w:p>
-      <w:r>
-        <w:t xml:space="preserve">CREATE PROCEDURE </w:t>
-      </w:r>
-      <w:proofErr w:type="spellStart"/>
-      <w:r>
-        <w:t>UpdatePostPrivacy</w:t>
-      </w:r>
-      <w:proofErr w:type="spellEnd"/>
-      <w:r>
-        <w:t>(</w:t>
-      </w:r>
-    </w:p>
-    <w:p>
-      <w:r>
-        <w:t xml:space="preserve">    </w:t>
-      </w:r>
-      <w:r>
-        <w:t xml:space="preserve">@ </w:t>
-      </w:r>
-      <w:proofErr w:type="spellStart"/>
-      <w:r>
-        <w:t>p_post_id</w:t>
-      </w:r>
-      <w:proofErr w:type="spellEnd"/>
-      <w:r>
-        <w:t xml:space="preserve"> INT,</w:t>
-      </w:r>
-    </w:p>
-    <w:p>
-      <w:r>
-        <w:t xml:space="preserve">    </w:t>
-      </w:r>
-      <w:r>
-        <w:t xml:space="preserve">@ </w:t>
-      </w:r>
-      <w:proofErr w:type="spellStart"/>
-      <w:r>
-        <w:t>p_privacy</w:t>
-      </w:r>
-      <w:proofErr w:type="spellEnd"/>
-      <w:r>
-        <w:t xml:space="preserve"> ENUM('public', 'friends', 'private')</w:t>
-      </w:r>
-    </w:p>
-    <w:p>
-      <w:r>
-        <w:t>)</w:t>
-      </w:r>
-    </w:p>
-    <w:p>
-      <w:r>
-        <w:t>AS</w:t>
-      </w:r>
-    </w:p>
-    <w:p>
-      <w:r>
-        <w:t>BEGIN</w:t>
-      </w:r>
-    </w:p>
-    <w:p>
-      <w:r>
-        <w:t xml:space="preserve">    UPDATE Posts SET privacy = </w:t>
-      </w:r>
-      <w:proofErr w:type="spellStart"/>
-      <w:r>
-        <w:t>p_privacy</w:t>
-      </w:r>
-      <w:proofErr w:type="spellEnd"/>
-      <w:r>
-        <w:t xml:space="preserve"> WHERE </w:t>
-      </w:r>
-      <w:proofErr w:type="spellStart"/>
-      <w:r>
-        <w:t>post_id</w:t>
-      </w:r>
-      <w:proofErr w:type="spellEnd"/>
-      <w:r>
-        <w:t xml:space="preserve"> = </w:t>
-      </w:r>
-      <w:proofErr w:type="spellStart"/>
-      <w:r>
-        <w:t>p_post_id</w:t>
-      </w:r>
-      <w:proofErr w:type="spellEnd"/>
-      <w:r>
-        <w:t>;</w:t>
-      </w:r>
-    </w:p>
-    <w:p>
-      <w:r>
-        <w:t xml:space="preserve">END </w:t>
-      </w:r>
-    </w:p>
-    <w:p>
-      <w:pPr>
-        <w:pStyle w:val="ListParagraph"/>
-        <w:numPr>
-          <w:ilvl w:val="0"/>
-          <w:numId w:val="2"/>
-        </w:numPr>
-      </w:pPr>
+        <w:t xml:space="preserve">a New </w:t>
+      </w:r>
       <w:r>
         <w:rPr>
           <w:b/>
@@ -1395,24 +1954,6 @@
           <w:sz w:val="32"/>
           <w:szCs w:val="32"/>
         </w:rPr>
-        <w:t xml:space="preserve">Add </w:t>
-      </w:r>
-      <w:r>
-        <w:rPr>
-          <w:b/>
-          <w:bCs/>
-          <w:sz w:val="32"/>
-          <w:szCs w:val="32"/>
-        </w:rPr>
-        <w:t xml:space="preserve">a New </w:t>
-      </w:r>
-      <w:r>
-        <w:rPr>
-          <w:b/>
-          <w:bCs/>
-          <w:sz w:val="32"/>
-          <w:szCs w:val="32"/>
-        </w:rPr>
         <w:t>Friend:</w:t>
       </w:r>
     </w:p>
@@ -1421,34 +1962,15 @@
         <w:pStyle w:val="ListParagraph"/>
       </w:pPr>
       <w:r>
-        <w:t xml:space="preserve">This procedure inserts a new </w:t>
-      </w:r>
-      <w:r>
-        <w:t>friend</w:t>
-      </w:r>
-      <w:r>
-        <w:t xml:space="preserve"> into the </w:t>
-      </w:r>
-      <w:r>
-        <w:t>Friends</w:t>
-      </w:r>
-      <w:r>
-        <w:t xml:space="preserve"> table.</w:t>
-      </w:r>
-    </w:p>
-    <w:p>
-      <w:pPr>
-        <w:pStyle w:val="ListParagraph"/>
-      </w:pPr>
-    </w:p>
-    <w:p>
-      <w:pPr>
-        <w:ind w:left="360"/>
-      </w:pPr>
+        <w:t>This procedure inserts a new friend into the Friends table.</w:t>
+      </w:r>
+    </w:p>
+    <w:p>
       <w:r>
         <w:t xml:space="preserve">CREATE PROCEDURE </w:t>
       </w:r>
       <w:proofErr w:type="spellStart"/>
+      <w:proofErr w:type="gramStart"/>
       <w:r>
         <w:t>AddFriend</w:t>
       </w:r>
@@ -1456,323 +1978,155 @@
       <w:r>
         <w:t>(</w:t>
       </w:r>
-    </w:p>
-    <w:p>
-      <w:pPr>
-        <w:pStyle w:val="ListParagraph"/>
-      </w:pPr>
+      <w:proofErr w:type="gramEnd"/>
+    </w:p>
+    <w:p>
+      <w:r>
+        <w:t xml:space="preserve">    @p_user_id_1 INT,</w:t>
+      </w:r>
+    </w:p>
+    <w:p>
+      <w:r>
+        <w:t xml:space="preserve">    @p_user_id_2 INT</w:t>
+      </w:r>
+    </w:p>
+    <w:p>
+      <w:r>
+        <w:t>)</w:t>
+      </w:r>
+    </w:p>
+    <w:p>
+      <w:r>
+        <w:t>AS</w:t>
+      </w:r>
+    </w:p>
+    <w:p>
+      <w:r>
+        <w:t>BEGIN</w:t>
+      </w:r>
+    </w:p>
+    <w:p>
+      <w:r>
+        <w:t xml:space="preserve">    DECLARE @user_count </w:t>
+      </w:r>
+      <w:proofErr w:type="gramStart"/>
+      <w:r>
+        <w:t>INT;</w:t>
+      </w:r>
+      <w:proofErr w:type="gramEnd"/>
+    </w:p>
+    <w:p/>
+    <w:p>
+      <w:r>
+        <w:t xml:space="preserve">    -- Check if both users exist</w:t>
+      </w:r>
+    </w:p>
+    <w:p>
+      <w:r>
+        <w:t xml:space="preserve">    SELECT @user_count = </w:t>
+      </w:r>
+      <w:proofErr w:type="gramStart"/>
+      <w:r>
+        <w:t>COUNT(</w:t>
+      </w:r>
+      <w:proofErr w:type="gramEnd"/>
+      <w:r>
+        <w:t xml:space="preserve">*) FROM Users WHERE </w:t>
+      </w:r>
+      <w:proofErr w:type="spellStart"/>
+      <w:r>
+        <w:t>user_id</w:t>
+      </w:r>
+      <w:proofErr w:type="spellEnd"/>
+      <w:r>
+        <w:t xml:space="preserve"> IN (@p_user_id_1, @p_user_id_2);</w:t>
+      </w:r>
+    </w:p>
+    <w:p>
+      <w:r>
+        <w:t xml:space="preserve">    IF (@user_count = 2)</w:t>
+      </w:r>
+    </w:p>
+    <w:p>
+      <w:r>
+        <w:t xml:space="preserve">    BEGIN</w:t>
+      </w:r>
+    </w:p>
+    <w:p>
+      <w:r>
+        <w:t xml:space="preserve">        -- Check if users are already friends</w:t>
+      </w:r>
+    </w:p>
+    <w:p>
+      <w:r>
+        <w:t xml:space="preserve">        IF NOT EXISTS (</w:t>
+      </w:r>
+    </w:p>
+    <w:p>
       <w:r>
         <w:lastRenderedPageBreak/>
-        <w:t>@</w:t>
-      </w:r>
-      <w:r>
-        <w:t xml:space="preserve"> p_user_id_1 INT,</w:t>
-      </w:r>
-    </w:p>
-    <w:p>
-      <w:pPr>
-        <w:pStyle w:val="ListParagraph"/>
-      </w:pPr>
-      <w:r>
-        <w:t>@</w:t>
-      </w:r>
-      <w:r>
-        <w:t xml:space="preserve"> p_user_id_2 INT</w:t>
-      </w:r>
-    </w:p>
-    <w:p>
-      <w:pPr>
-        <w:pStyle w:val="ListParagraph"/>
-      </w:pPr>
-      <w:r>
-        <w:t>)</w:t>
-      </w:r>
-    </w:p>
-    <w:p>
-      <w:r>
-        <w:t>AS</w:t>
-      </w:r>
-    </w:p>
-    <w:p>
-      <w:pPr>
-        <w:pStyle w:val="ListParagraph"/>
-      </w:pPr>
-      <w:r>
-        <w:t>BEGIN</w:t>
-      </w:r>
-    </w:p>
-    <w:p>
-      <w:pPr>
-        <w:pStyle w:val="ListParagraph"/>
-      </w:pPr>
-      <w:r>
-        <w:t xml:space="preserve">DECLARE </w:t>
-      </w:r>
-      <w:r>
-        <w:t>@</w:t>
-      </w:r>
-      <w:r>
-        <w:t>user_count INT;</w:t>
-      </w:r>
-    </w:p>
-    <w:p>
-      <w:pPr>
-        <w:pStyle w:val="ListParagraph"/>
-      </w:pPr>
-    </w:p>
-    <w:p>
-      <w:pPr>
-        <w:pStyle w:val="ListParagraph"/>
-      </w:pPr>
-      <w:r>
-        <w:t>-- Check if both users exist</w:t>
-      </w:r>
-    </w:p>
-    <w:p>
-      <w:pPr>
-        <w:pStyle w:val="ListParagraph"/>
-      </w:pPr>
-      <w:r>
-        <w:t xml:space="preserve">SELECT COUNT(*) INTO </w:t>
-      </w:r>
-      <w:proofErr w:type="spellStart"/>
-      <w:r>
-        <w:t>user_count</w:t>
-      </w:r>
-      <w:proofErr w:type="spellEnd"/>
-      <w:r>
-        <w:t xml:space="preserve"> FROM Users WHERE </w:t>
-      </w:r>
-      <w:proofErr w:type="spellStart"/>
-      <w:r>
-        <w:t>user_id</w:t>
-      </w:r>
-      <w:proofErr w:type="spellEnd"/>
-      <w:r>
-        <w:t xml:space="preserve"> IN (p_user_id_1, p_user_id_2);</w:t>
-      </w:r>
-    </w:p>
-    <w:p>
-      <w:pPr>
-        <w:pStyle w:val="ListParagraph"/>
-      </w:pPr>
-      <w:r>
-        <w:t xml:space="preserve">IF </w:t>
-      </w:r>
-      <w:r>
-        <w:t>(</w:t>
-      </w:r>
-      <w:proofErr w:type="spellStart"/>
-      <w:r>
-        <w:t>user_count</w:t>
-      </w:r>
-      <w:proofErr w:type="spellEnd"/>
-      <w:r>
-        <w:t xml:space="preserve"> &lt; 2</w:t>
-      </w:r>
-      <w:r>
-        <w:t>)</w:t>
-      </w:r>
-    </w:p>
-    <w:p>
-      <w:pPr>
-        <w:pStyle w:val="ListParagraph"/>
-      </w:pPr>
-      <w:r>
-        <w:t>BEGIN</w:t>
-      </w:r>
-    </w:p>
-    <w:p>
-      <w:pPr>
-        <w:pStyle w:val="ListParagraph"/>
-      </w:pPr>
-      <w:r>
-        <w:t>SIGNAL SQLSTATE '45000'</w:t>
-      </w:r>
-    </w:p>
-    <w:p>
-      <w:pPr>
-        <w:pStyle w:val="ListParagraph"/>
-      </w:pPr>
-      <w:r>
-        <w:t>SET MESSAGE_TEXT = 'One or both users do not exist';</w:t>
-      </w:r>
-    </w:p>
-    <w:p>
-      <w:pPr>
-        <w:pStyle w:val="ListParagraph"/>
-      </w:pPr>
-      <w:r>
-        <w:t>END</w:t>
-      </w:r>
-    </w:p>
-    <w:p>
-      <w:pPr>
-        <w:pStyle w:val="ListParagraph"/>
-      </w:pPr>
-      <w:r>
-        <w:t>ELSE</w:t>
-      </w:r>
-    </w:p>
-    <w:p>
-      <w:pPr>
-        <w:pStyle w:val="ListParagraph"/>
-      </w:pPr>
-      <w:r>
-        <w:t>BEGIN</w:t>
-      </w:r>
-    </w:p>
-    <w:p>
-      <w:pPr>
-        <w:pStyle w:val="ListParagraph"/>
-      </w:pPr>
-      <w:r>
-        <w:t>-- Check if users are already friends</w:t>
-      </w:r>
-    </w:p>
-    <w:p>
-      <w:pPr>
-        <w:pStyle w:val="ListParagraph"/>
-      </w:pPr>
-      <w:r>
-        <w:t>IF EXISTS (</w:t>
-      </w:r>
-    </w:p>
-    <w:p>
-      <w:pPr>
-        <w:pStyle w:val="ListParagraph"/>
-      </w:pPr>
-      <w:r>
-        <w:t>SELECT * FROM Friends</w:t>
-      </w:r>
-    </w:p>
-    <w:p>
-      <w:pPr>
-        <w:pStyle w:val="ListParagraph"/>
-      </w:pPr>
-      <w:r>
-        <w:t>WHERE (friend_id_1 = p_user_id_1 AND friend_id_2 = p_user_id_2)</w:t>
-      </w:r>
-    </w:p>
-    <w:p>
-      <w:pPr>
-        <w:pStyle w:val="ListParagraph"/>
-      </w:pPr>
-      <w:r>
-        <w:t>OR (friend_id_1 = p_user_id_2 AND friend_id_2 = p_user_id_1)</w:t>
-      </w:r>
-    </w:p>
-    <w:p>
-      <w:pPr>
-        <w:pStyle w:val="ListParagraph"/>
-      </w:pPr>
-      <w:r>
-        <w:t>)</w:t>
-      </w:r>
-    </w:p>
-    <w:p>
-      <w:pPr>
-        <w:pStyle w:val="ListParagraph"/>
-      </w:pPr>
-      <w:r>
-        <w:t>BEGIN</w:t>
-      </w:r>
-    </w:p>
-    <w:p>
-      <w:pPr>
-        <w:pStyle w:val="ListParagraph"/>
-      </w:pPr>
-      <w:r>
-        <w:t>SIGNAL SQLSTATE '45000'</w:t>
-      </w:r>
-    </w:p>
-    <w:p>
-      <w:pPr>
-        <w:pStyle w:val="ListParagraph"/>
-      </w:pPr>
-      <w:r>
-        <w:t>SET MESSAGE_TEXT = 'Users are already friends';</w:t>
-      </w:r>
-    </w:p>
-    <w:p>
-      <w:pPr>
-        <w:pStyle w:val="ListParagraph"/>
-      </w:pPr>
-      <w:r>
-        <w:t>END</w:t>
-      </w:r>
-    </w:p>
-    <w:p>
-      <w:pPr>
-        <w:pStyle w:val="ListParagraph"/>
-      </w:pPr>
-      <w:r>
-        <w:t>ELSE</w:t>
-      </w:r>
-    </w:p>
-    <w:p>
-      <w:pPr>
-        <w:pStyle w:val="ListParagraph"/>
-      </w:pPr>
-      <w:r>
-        <w:t>BEGIN</w:t>
-      </w:r>
-    </w:p>
-    <w:p>
-      <w:pPr>
-        <w:pStyle w:val="ListParagraph"/>
-      </w:pPr>
-      <w:r>
-        <w:t>-- Add friendship</w:t>
-      </w:r>
-    </w:p>
-    <w:p>
-      <w:pPr>
-        <w:pStyle w:val="ListParagraph"/>
-      </w:pPr>
-      <w:r>
-        <w:t xml:space="preserve">INSERT INTO Friends (friend_id_1, friend_id_2, </w:t>
-      </w:r>
-      <w:proofErr w:type="spellStart"/>
-      <w:r>
-        <w:t>created_at</w:t>
-      </w:r>
-      <w:proofErr w:type="spellEnd"/>
-      <w:r>
-        <w:t>)</w:t>
-      </w:r>
-    </w:p>
-    <w:p>
-      <w:pPr>
-        <w:pStyle w:val="ListParagraph"/>
-      </w:pPr>
-      <w:r>
-        <w:t>VALUES (LEAST(p_user_id_1, p_user_id_2), GREATEST(p_user_id_1, p_user_id_2), NOW());</w:t>
-      </w:r>
-    </w:p>
-    <w:p>
-      <w:pPr>
-        <w:pStyle w:val="ListParagraph"/>
-      </w:pPr>
-      <w:r>
-        <w:t>END</w:t>
-      </w:r>
-    </w:p>
-    <w:p>
-      <w:pPr>
-        <w:pStyle w:val="ListParagraph"/>
-      </w:pPr>
-      <w:r>
-        <w:t>END</w:t>
-      </w:r>
-    </w:p>
-    <w:p>
-      <w:r>
-        <w:t>END</w:t>
-      </w:r>
-      <w:r>
-        <w:t>;</w:t>
-      </w:r>
+        <w:t xml:space="preserve">            SELECT * FROM Friends</w:t>
+      </w:r>
+    </w:p>
+    <w:p>
+      <w:r>
+        <w:t xml:space="preserve">            WHERE (friend_id_1 = @p_user_id_1 AND friend_id_2 = @p_user_id_2)</w:t>
+      </w:r>
+    </w:p>
+    <w:p>
+      <w:r>
+        <w:t xml:space="preserve">            OR (friend_id_1 = @p_user_id_2 AND friend_id_2 = @p_user_id_1)</w:t>
+      </w:r>
+    </w:p>
+    <w:p>
+      <w:r>
+        <w:t xml:space="preserve">        )</w:t>
+      </w:r>
+    </w:p>
+    <w:p>
+      <w:r>
+        <w:t xml:space="preserve">        BEGIN</w:t>
+      </w:r>
+    </w:p>
+    <w:p>
+      <w:r>
+        <w:t xml:space="preserve">            -- Add friendship</w:t>
+      </w:r>
+    </w:p>
+    <w:p>
+      <w:r>
+        <w:t xml:space="preserve">            INSERT INTO Friends (friend_id_1, friend_id_2)</w:t>
+      </w:r>
+    </w:p>
+    <w:p>
+      <w:r>
+        <w:t xml:space="preserve">            VALUES (</w:t>
+      </w:r>
+      <w:proofErr w:type="gramStart"/>
+      <w:r>
+        <w:t>LEAST(</w:t>
+      </w:r>
+      <w:proofErr w:type="gramEnd"/>
+      <w:r>
+        <w:t>@p_user_id_1, @p_user_id_2), GREATEST(@p_user_id_1, @p_user_id_2));</w:t>
+      </w:r>
+    </w:p>
+    <w:p>
+      <w:r>
+        <w:t xml:space="preserve">        END</w:t>
+      </w:r>
+    </w:p>
+    <w:p>
+      <w:r>
+        <w:t xml:space="preserve">    END</w:t>
+      </w:r>
+    </w:p>
+    <w:p>
+      <w:proofErr w:type="gramStart"/>
+      <w:r>
+        <w:t>END;</w:t>
+      </w:r>
+      <w:proofErr w:type="gramEnd"/>
     </w:p>
     <w:p>
       <w:pPr>
@@ -1791,7 +2145,6 @@
           <w:sz w:val="48"/>
           <w:szCs w:val="48"/>
         </w:rPr>
-        <w:lastRenderedPageBreak/>
         <w:t>Triggers</w:t>
       </w:r>
     </w:p>
@@ -1841,21 +2194,15 @@
         <w:t>UpdateUserTimestamp</w:t>
       </w:r>
       <w:proofErr w:type="spellEnd"/>
-      <w:r>
-        <w:t xml:space="preserve"> </w:t>
-      </w:r>
+    </w:p>
+    <w:p>
       <w:r>
         <w:t>ON Users</w:t>
       </w:r>
     </w:p>
     <w:p>
       <w:r>
-        <w:t xml:space="preserve">AFTER UPDATE </w:t>
-      </w:r>
-    </w:p>
-    <w:p>
-      <w:r>
-        <w:t>FOR EACH ROW</w:t>
+        <w:t>AFTER UPDATE</w:t>
       </w:r>
     </w:p>
     <w:p>
@@ -1870,7 +2217,12 @@
     </w:p>
     <w:p>
       <w:r>
-        <w:t xml:space="preserve">    UPDATE Users SET </w:t>
+        <w:t xml:space="preserve">    UPDATE Users </w:t>
+      </w:r>
+    </w:p>
+    <w:p>
+      <w:r>
+        <w:t xml:space="preserve">    SET </w:t>
       </w:r>
       <w:proofErr w:type="spellStart"/>
       <w:r>
@@ -1878,11 +2230,21 @@
       </w:r>
       <w:proofErr w:type="spellEnd"/>
       <w:r>
-        <w:t xml:space="preserve"> = CURRENT_TIMESTAMP WHERE </w:t>
+        <w:t xml:space="preserve"> = CURRENT_TIMESTAMP </w:t>
+      </w:r>
+    </w:p>
+    <w:p>
+      <w:r>
+        <w:t xml:space="preserve">    FROM inserted</w:t>
+      </w:r>
+    </w:p>
+    <w:p>
+      <w:r>
+        <w:t xml:space="preserve">    WHERE </w:t>
       </w:r>
       <w:proofErr w:type="spellStart"/>
       <w:r>
-        <w:t>user_id</w:t>
+        <w:t>Users.user_id</w:t>
       </w:r>
       <w:proofErr w:type="spellEnd"/>
       <w:r>
@@ -1890,17 +2252,24 @@
       </w:r>
       <w:proofErr w:type="spellStart"/>
       <w:r>
-        <w:t>NEW.user_id</w:t>
+        <w:t>inserted.user_</w:t>
+      </w:r>
+      <w:proofErr w:type="gramStart"/>
+      <w:r>
+        <w:t>id</w:t>
       </w:r>
       <w:proofErr w:type="spellEnd"/>
       <w:r>
         <w:t>;</w:t>
       </w:r>
-    </w:p>
-    <w:p>
-      <w:r>
-        <w:t xml:space="preserve">END </w:t>
-      </w:r>
+      <w:proofErr w:type="gramEnd"/>
+    </w:p>
+    <w:p>
+      <w:proofErr w:type="gramStart"/>
+      <w:r>
+        <w:t>END;</w:t>
+      </w:r>
+      <w:proofErr w:type="gramEnd"/>
     </w:p>
     <w:p>
       <w:pPr>
@@ -1923,6 +2292,7 @@
           <w:sz w:val="32"/>
           <w:szCs w:val="32"/>
         </w:rPr>
+        <w:lastRenderedPageBreak/>
         <w:t xml:space="preserve"> Delete Comments on Post Deletion:</w:t>
       </w:r>
     </w:p>
@@ -1940,21 +2310,15 @@
         <w:t>DeleteCommentsOnPostDelete</w:t>
       </w:r>
       <w:proofErr w:type="spellEnd"/>
-      <w:r>
-        <w:t xml:space="preserve"> </w:t>
-      </w:r>
+    </w:p>
+    <w:p>
       <w:r>
         <w:t>ON Posts</w:t>
       </w:r>
     </w:p>
     <w:p>
       <w:r>
-        <w:t xml:space="preserve">AFTER DELETE </w:t>
-      </w:r>
-    </w:p>
-    <w:p>
-      <w:r>
-        <w:t>FOR EACH ROW</w:t>
+        <w:t>AFTER DELETE</w:t>
       </w:r>
     </w:p>
     <w:p>
@@ -1969,7 +2333,17 @@
     </w:p>
     <w:p>
       <w:r>
-        <w:t xml:space="preserve">    DELETE FROM Comments WHERE </w:t>
+        <w:t xml:space="preserve">    -- Delete comments associated with the deleted post</w:t>
+      </w:r>
+    </w:p>
+    <w:p>
+      <w:r>
+        <w:t xml:space="preserve">    DELETE FROM Comments </w:t>
+      </w:r>
+    </w:p>
+    <w:p>
+      <w:r>
+        <w:t xml:space="preserve">    WHERE </w:t>
       </w:r>
       <w:proofErr w:type="spellStart"/>
       <w:r>
@@ -1977,21 +2351,28 @@
       </w:r>
       <w:proofErr w:type="spellEnd"/>
       <w:r>
-        <w:t xml:space="preserve"> = </w:t>
+        <w:t xml:space="preserve"> IN (SELECT </w:t>
       </w:r>
       <w:proofErr w:type="spellStart"/>
       <w:r>
-        <w:t>OLD.post_id</w:t>
+        <w:t>post_id</w:t>
       </w:r>
       <w:proofErr w:type="spellEnd"/>
       <w:r>
-        <w:t>;</w:t>
-      </w:r>
-    </w:p>
-    <w:p>
-      <w:r>
-        <w:t xml:space="preserve">END </w:t>
-      </w:r>
+        <w:t xml:space="preserve"> FROM deleted</w:t>
+      </w:r>
+      <w:proofErr w:type="gramStart"/>
+      <w:r>
+        <w:t>);</w:t>
+      </w:r>
+      <w:proofErr w:type="gramEnd"/>
+    </w:p>
+    <w:p>
+      <w:proofErr w:type="gramStart"/>
+      <w:r>
+        <w:t>END;</w:t>
+      </w:r>
+      <w:proofErr w:type="gramEnd"/>
     </w:p>
     <w:p>
       <w:pPr>
@@ -2031,22 +2412,15 @@
         <w:t>UpdatePostTimestamp</w:t>
       </w:r>
       <w:proofErr w:type="spellEnd"/>
-      <w:r>
-        <w:t xml:space="preserve"> </w:t>
-      </w:r>
+    </w:p>
+    <w:p>
       <w:r>
         <w:t>ON Posts</w:t>
       </w:r>
     </w:p>
     <w:p>
       <w:r>
-        <w:lastRenderedPageBreak/>
-        <w:t xml:space="preserve">AFTER UPDATE </w:t>
-      </w:r>
-    </w:p>
-    <w:p>
-      <w:r>
-        <w:t>FOR EACH ROW</w:t>
+        <w:t>AFTER UPDATE</w:t>
       </w:r>
     </w:p>
     <w:p>
@@ -2061,11 +2435,31 @@
     </w:p>
     <w:p>
       <w:r>
-        <w:t xml:space="preserve">    UPDATE Posts SET timestamp = CURRENT_TIMESTAMP WHERE </w:t>
+        <w:t xml:space="preserve">    -- Update the timestamp for modified posts</w:t>
+      </w:r>
+    </w:p>
+    <w:p>
+      <w:r>
+        <w:t xml:space="preserve">    UPDATE Posts</w:t>
+      </w:r>
+    </w:p>
+    <w:p>
+      <w:r>
+        <w:t xml:space="preserve">    SET timestamp = CURRENT_TIMESTAMP</w:t>
+      </w:r>
+    </w:p>
+    <w:p>
+      <w:r>
+        <w:t xml:space="preserve">    FROM inserted</w:t>
+      </w:r>
+    </w:p>
+    <w:p>
+      <w:r>
+        <w:t xml:space="preserve">    WHERE </w:t>
       </w:r>
       <w:proofErr w:type="spellStart"/>
       <w:r>
-        <w:t>post_id</w:t>
+        <w:t>Posts.post_id</w:t>
       </w:r>
       <w:proofErr w:type="spellEnd"/>
       <w:r>
@@ -2073,17 +2467,24 @@
       </w:r>
       <w:proofErr w:type="spellStart"/>
       <w:r>
-        <w:t>NEW.post_id</w:t>
+        <w:t>inserted.post_</w:t>
+      </w:r>
+      <w:proofErr w:type="gramStart"/>
+      <w:r>
+        <w:t>id</w:t>
       </w:r>
       <w:proofErr w:type="spellEnd"/>
       <w:r>
         <w:t>;</w:t>
       </w:r>
-    </w:p>
-    <w:p>
-      <w:r>
-        <w:t xml:space="preserve">END </w:t>
-      </w:r>
+      <w:proofErr w:type="gramEnd"/>
+    </w:p>
+    <w:p>
+      <w:proofErr w:type="gramStart"/>
+      <w:r>
+        <w:t>END;</w:t>
+      </w:r>
+      <w:proofErr w:type="gramEnd"/>
     </w:p>
     <w:p>
       <w:pPr>
@@ -2106,6 +2507,7 @@
           <w:sz w:val="32"/>
           <w:szCs w:val="32"/>
         </w:rPr>
+        <w:lastRenderedPageBreak/>
         <w:t xml:space="preserve"> Delete Likes on Post Deletion:</w:t>
       </w:r>
     </w:p>
@@ -2123,21 +2525,15 @@
         <w:t>DeleteLikesOnPostDelete</w:t>
       </w:r>
       <w:proofErr w:type="spellEnd"/>
-      <w:r>
-        <w:t xml:space="preserve"> </w:t>
-      </w:r>
+    </w:p>
+    <w:p>
       <w:r>
         <w:t>ON Posts</w:t>
       </w:r>
     </w:p>
     <w:p>
       <w:r>
-        <w:t xml:space="preserve">AFTER DELETE </w:t>
-      </w:r>
-    </w:p>
-    <w:p>
-      <w:r>
-        <w:t>FOR EACH ROW</w:t>
+        <w:t>AFTER DELETE</w:t>
       </w:r>
     </w:p>
     <w:p>
@@ -2152,7 +2548,17 @@
     </w:p>
     <w:p>
       <w:r>
-        <w:t xml:space="preserve">    DELETE FROM Likes WHERE </w:t>
+        <w:t xml:space="preserve">    -- Delete likes associated with the deleted post</w:t>
+      </w:r>
+    </w:p>
+    <w:p>
+      <w:r>
+        <w:t xml:space="preserve">    DELETE FROM Likes </w:t>
+      </w:r>
+    </w:p>
+    <w:p>
+      <w:r>
+        <w:t xml:space="preserve">    WHERE </w:t>
       </w:r>
       <w:proofErr w:type="spellStart"/>
       <w:r>
@@ -2160,21 +2566,28 @@
       </w:r>
       <w:proofErr w:type="spellEnd"/>
       <w:r>
-        <w:t xml:space="preserve"> = </w:t>
+        <w:t xml:space="preserve"> IN (SELECT </w:t>
       </w:r>
       <w:proofErr w:type="spellStart"/>
       <w:r>
-        <w:t>OLD.post_id</w:t>
+        <w:t>post_id</w:t>
       </w:r>
       <w:proofErr w:type="spellEnd"/>
       <w:r>
-        <w:t>;</w:t>
-      </w:r>
-    </w:p>
-    <w:p>
-      <w:r>
-        <w:t xml:space="preserve">END </w:t>
-      </w:r>
+        <w:t xml:space="preserve"> FROM deleted</w:t>
+      </w:r>
+      <w:proofErr w:type="gramStart"/>
+      <w:r>
+        <w:t>);</w:t>
+      </w:r>
+      <w:proofErr w:type="gramEnd"/>
+    </w:p>
+    <w:p>
+      <w:proofErr w:type="gramStart"/>
+      <w:r>
+        <w:t>END;</w:t>
+      </w:r>
+      <w:proofErr w:type="gramEnd"/>
     </w:p>
     <w:p>
       <w:pPr>
@@ -2202,22 +2615,13 @@
     </w:p>
     <w:p>
       <w:r>
-        <w:t xml:space="preserve">This trigger automatically </w:t>
-      </w:r>
-      <w:r>
-        <w:t>doesn’t</w:t>
+        <w:t>This trigger automatically doesn’t</w:t>
       </w:r>
       <w:r>
         <w:t xml:space="preserve"> Make a Profile if the User's Age is Less Than 18</w:t>
       </w:r>
       <w:r>
-        <w:t xml:space="preserve"> </w:t>
-      </w:r>
-      <w:r>
-        <w:t xml:space="preserve">when the post is </w:t>
-      </w:r>
-      <w:r>
-        <w:t>created.</w:t>
+        <w:t xml:space="preserve"> when the post is created.</w:t>
       </w:r>
     </w:p>
     <w:p>
@@ -2226,24 +2630,18 @@
       </w:r>
       <w:proofErr w:type="spellStart"/>
       <w:r>
-        <w:t>CheckUserAge</w:t>
+        <w:t>CheckAgeBeforeInsert</w:t>
       </w:r>
       <w:proofErr w:type="spellEnd"/>
-      <w:r>
-        <w:t xml:space="preserve"> </w:t>
-      </w:r>
+    </w:p>
+    <w:p>
       <w:r>
         <w:t>ON Users</w:t>
       </w:r>
     </w:p>
     <w:p>
       <w:r>
-        <w:t xml:space="preserve">BEFORE INSERT </w:t>
-      </w:r>
-    </w:p>
-    <w:p>
-      <w:r>
-        <w:t>FOR EACH ROW</w:t>
+        <w:t>INSTEAD OF INSERT</w:t>
       </w:r>
     </w:p>
     <w:p>
@@ -2258,144 +2656,214 @@
     </w:p>
     <w:p>
       <w:r>
-        <w:t xml:space="preserve">DECLARE </w:t>
-      </w:r>
-      <w:r>
-        <w:t>@</w:t>
-      </w:r>
-      <w:r>
-        <w:t>user_age INT;</w:t>
-      </w:r>
-    </w:p>
-    <w:p>
-      <w:r>
-        <w:t xml:space="preserve">SET </w:t>
+        <w:t xml:space="preserve">    -- Check the age before insertion</w:t>
+      </w:r>
+    </w:p>
+    <w:p>
+      <w:r>
+        <w:t xml:space="preserve">    IF EXISTS (</w:t>
+      </w:r>
+    </w:p>
+    <w:p>
+      <w:r>
+        <w:t xml:space="preserve">        SELECT 1</w:t>
+      </w:r>
+    </w:p>
+    <w:p>
+      <w:r>
+        <w:t xml:space="preserve">        FROM inserted</w:t>
+      </w:r>
+    </w:p>
+    <w:p>
+      <w:r>
+        <w:t xml:space="preserve">        WHERE </w:t>
+      </w:r>
+      <w:proofErr w:type="gramStart"/>
+      <w:r>
+        <w:t>DATEDIFF(</w:t>
+      </w:r>
+      <w:proofErr w:type="gramEnd"/>
+      <w:r>
+        <w:t>year, birthdate, GETDATE()) &lt; 18</w:t>
+      </w:r>
+    </w:p>
+    <w:p>
+      <w:r>
+        <w:t xml:space="preserve">    )</w:t>
+      </w:r>
+    </w:p>
+    <w:p>
+      <w:r>
+        <w:t xml:space="preserve">    BEGIN</w:t>
+      </w:r>
+    </w:p>
+    <w:p>
+      <w:r>
+        <w:lastRenderedPageBreak/>
+        <w:t xml:space="preserve">        -- If age is less than 18, don't insert the record</w:t>
+      </w:r>
+    </w:p>
+    <w:p>
+      <w:r>
+        <w:t xml:space="preserve">        RAISERROR ('User must be at least 18 years old.', 16, 1)</w:t>
+      </w:r>
+    </w:p>
+    <w:p>
+      <w:r>
+        <w:t xml:space="preserve">        ROLLBACK </w:t>
+      </w:r>
+      <w:proofErr w:type="gramStart"/>
+      <w:r>
+        <w:t>TRANSACTION;</w:t>
+      </w:r>
+      <w:proofErr w:type="gramEnd"/>
+    </w:p>
+    <w:p>
+      <w:r>
+        <w:t xml:space="preserve">    END</w:t>
+      </w:r>
+    </w:p>
+    <w:p>
+      <w:r>
+        <w:t xml:space="preserve">    ELSE</w:t>
+      </w:r>
+    </w:p>
+    <w:p>
+      <w:r>
+        <w:t xml:space="preserve">    BEGIN</w:t>
+      </w:r>
+    </w:p>
+    <w:p>
+      <w:r>
+        <w:t xml:space="preserve">        -- If age is 18 or older, proceed with insertion</w:t>
+      </w:r>
+    </w:p>
+    <w:p>
+      <w:r>
+        <w:t xml:space="preserve">        INSERT INTO Users (username, email, password, </w:t>
       </w:r>
       <w:proofErr w:type="spellStart"/>
       <w:r>
-        <w:t>user_age</w:t>
+        <w:t>first_name</w:t>
       </w:r>
       <w:proofErr w:type="spellEnd"/>
       <w:r>
-        <w:t xml:space="preserve"> = TIMESTAMPDIFF(YEAR, </w:t>
+        <w:t xml:space="preserve">, </w:t>
       </w:r>
       <w:proofErr w:type="spellStart"/>
       <w:r>
-        <w:t>NEW.birthdate</w:t>
+        <w:t>last_name</w:t>
       </w:r>
       <w:proofErr w:type="spellEnd"/>
       <w:r>
-        <w:t>, CURDATE());</w:t>
-      </w:r>
-    </w:p>
-    <w:p>
-      <w:r>
-        <w:t xml:space="preserve">IF </w:t>
-      </w:r>
-      <w:r>
-        <w:t>(</w:t>
+        <w:t xml:space="preserve">, bio, location, occupation, interests, birthdate, </w:t>
       </w:r>
       <w:proofErr w:type="spellStart"/>
       <w:r>
-        <w:t>user_age</w:t>
+        <w:t>profile_picture</w:t>
       </w:r>
       <w:proofErr w:type="spellEnd"/>
       <w:r>
-        <w:t xml:space="preserve"> &lt; 18</w:t>
-      </w:r>
+        <w:t xml:space="preserve">, </w:t>
+      </w:r>
+      <w:proofErr w:type="spellStart"/>
+      <w:r>
+        <w:t>cover_picture</w:t>
+      </w:r>
+      <w:proofErr w:type="spellEnd"/>
+      <w:r>
+        <w:t xml:space="preserve">, </w:t>
+      </w:r>
+      <w:proofErr w:type="spellStart"/>
+      <w:r>
+        <w:t>created_at</w:t>
+      </w:r>
+      <w:proofErr w:type="spellEnd"/>
+      <w:r>
+        <w:t xml:space="preserve">, </w:t>
+      </w:r>
+      <w:proofErr w:type="spellStart"/>
+      <w:r>
+        <w:t>updated_at</w:t>
+      </w:r>
+      <w:proofErr w:type="spellEnd"/>
       <w:r>
         <w:t>)</w:t>
       </w:r>
     </w:p>
     <w:p>
-      <w:pPr>
-        <w:autoSpaceDE w:val="0"/>
-        <w:autoSpaceDN w:val="0"/>
-        <w:adjustRightInd w:val="0"/>
-        <w:spacing w:after="0" w:line="240" w:lineRule="auto"/>
-        <w:rPr>
-          <w:rFonts w:cs="Consolas"/>
-          <w:kern w:val="0"/>
-        </w:rPr>
-      </w:pPr>
-      <w:r>
-        <w:rPr>
-          <w:rFonts w:cs="Consolas"/>
-          <w:kern w:val="0"/>
-        </w:rPr>
-        <w:lastRenderedPageBreak/>
-        <w:t>BEGIN</w:t>
-      </w:r>
-    </w:p>
-    <w:p>
-      <w:pPr>
-        <w:autoSpaceDE w:val="0"/>
-        <w:autoSpaceDN w:val="0"/>
-        <w:adjustRightInd w:val="0"/>
-        <w:spacing w:after="0" w:line="240" w:lineRule="auto"/>
-        <w:rPr>
-          <w:rFonts w:cs="Consolas"/>
-          <w:kern w:val="0"/>
-        </w:rPr>
-      </w:pPr>
-      <w:r>
-        <w:rPr>
-          <w:rFonts w:cs="Consolas"/>
-          <w:kern w:val="0"/>
-        </w:rPr>
-        <w:t xml:space="preserve">PRINT 'You </w:t>
-      </w:r>
-      <w:r>
-        <w:rPr>
-          <w:rFonts w:cs="Consolas"/>
-          <w:kern w:val="0"/>
-        </w:rPr>
-        <w:t>can’t make a profile because you are under 18</w:t>
-      </w:r>
-      <w:r>
-        <w:rPr>
-          <w:rFonts w:cs="Consolas"/>
-          <w:kern w:val="0"/>
-        </w:rPr>
-        <w:t>';</w:t>
-      </w:r>
-    </w:p>
-    <w:p>
-      <w:pPr>
-        <w:autoSpaceDE w:val="0"/>
-        <w:autoSpaceDN w:val="0"/>
-        <w:adjustRightInd w:val="0"/>
-        <w:spacing w:after="0" w:line="240" w:lineRule="auto"/>
-        <w:rPr>
-          <w:rFonts w:cs="Consolas"/>
-          <w:kern w:val="0"/>
-        </w:rPr>
-      </w:pPr>
-      <w:r>
-        <w:rPr>
-          <w:rFonts w:cs="Consolas"/>
-          <w:kern w:val="0"/>
-        </w:rPr>
-        <w:t>ROLLBACK TRANSACTION;</w:t>
-      </w:r>
-    </w:p>
-    <w:p>
-      <w:r>
-        <w:rPr>
-          <w:rFonts w:cs="Consolas"/>
-          <w:kern w:val="0"/>
-        </w:rPr>
-        <w:t>END</w:t>
-      </w:r>
-    </w:p>
-    <w:p>
-      <w:r>
-        <w:t>END</w:t>
-      </w:r>
-      <w:r>
-        <w:t>;</w:t>
-      </w:r>
-    </w:p>
+      <w:r>
+        <w:t xml:space="preserve">        SELECT username, email, password, </w:t>
+      </w:r>
+      <w:proofErr w:type="spellStart"/>
+      <w:r>
+        <w:t>first_name</w:t>
+      </w:r>
+      <w:proofErr w:type="spellEnd"/>
+      <w:r>
+        <w:t xml:space="preserve">, </w:t>
+      </w:r>
+      <w:proofErr w:type="spellStart"/>
+      <w:r>
+        <w:t>last_name</w:t>
+      </w:r>
+      <w:proofErr w:type="spellEnd"/>
+      <w:r>
+        <w:t xml:space="preserve">, bio, location, occupation, interests, birthdate, </w:t>
+      </w:r>
+      <w:proofErr w:type="spellStart"/>
+      <w:r>
+        <w:t>profile_picture</w:t>
+      </w:r>
+      <w:proofErr w:type="spellEnd"/>
+      <w:r>
+        <w:t xml:space="preserve">, </w:t>
+      </w:r>
+      <w:proofErr w:type="spellStart"/>
+      <w:r>
+        <w:t>cover_picture</w:t>
+      </w:r>
+      <w:proofErr w:type="spellEnd"/>
+      <w:r>
+        <w:t xml:space="preserve">, </w:t>
+      </w:r>
+      <w:proofErr w:type="spellStart"/>
+      <w:r>
+        <w:t>created_at</w:t>
+      </w:r>
+      <w:proofErr w:type="spellEnd"/>
+      <w:r>
+        <w:t xml:space="preserve">, </w:t>
+      </w:r>
+      <w:proofErr w:type="spellStart"/>
+      <w:r>
+        <w:t>updated_at</w:t>
+      </w:r>
+      <w:proofErr w:type="spellEnd"/>
+    </w:p>
+    <w:p>
+      <w:r>
+        <w:t xml:space="preserve">        FROM </w:t>
+      </w:r>
+      <w:proofErr w:type="gramStart"/>
+      <w:r>
+        <w:t>inserted;</w:t>
+      </w:r>
+      <w:proofErr w:type="gramEnd"/>
+    </w:p>
+    <w:p>
+      <w:r>
+        <w:t xml:space="preserve">    END</w:t>
+      </w:r>
+    </w:p>
+    <w:p>
+      <w:proofErr w:type="gramStart"/>
+      <w:r>
+        <w:t>END;</w:t>
+      </w:r>
+      <w:proofErr w:type="gramEnd"/>
+    </w:p>
+    <w:p/>
     <w:p>
       <w:pPr>
         <w:pStyle w:val="ListParagraph"/>
@@ -2431,208 +2899,244 @@
     </w:p>
     <w:p>
       <w:r>
-        <w:t>This trigger automatically</w:t>
-      </w:r>
+        <w:t xml:space="preserve">This trigger automatically </w:t>
+      </w:r>
+      <w:r>
+        <w:t>checks</w:t>
+      </w:r>
+      <w:r>
+        <w:t xml:space="preserve"> Comments for Harsh or Abusive Words:</w:t>
+      </w:r>
+    </w:p>
+    <w:p>
+      <w:r>
+        <w:t xml:space="preserve">CREATE TRIGGER </w:t>
+      </w:r>
+      <w:proofErr w:type="spellStart"/>
+      <w:r>
+        <w:t>CheckCommentContent</w:t>
+      </w:r>
+      <w:proofErr w:type="spellEnd"/>
+    </w:p>
+    <w:p>
+      <w:r>
+        <w:t>ON Comments</w:t>
+      </w:r>
+    </w:p>
+    <w:p>
+      <w:r>
+        <w:t>INSTEAD OF INSERT</w:t>
+      </w:r>
+    </w:p>
+    <w:p>
+      <w:r>
+        <w:t>AS</w:t>
+      </w:r>
+    </w:p>
+    <w:p>
+      <w:r>
+        <w:t>BEGIN</w:t>
+      </w:r>
+    </w:p>
+    <w:p>
+      <w:r>
+        <w:t xml:space="preserve">    -- Check comment content before insertion</w:t>
+      </w:r>
+    </w:p>
+    <w:p>
+      <w:r>
+        <w:t xml:space="preserve">    IF EXISTS (</w:t>
+      </w:r>
+    </w:p>
+    <w:p>
+      <w:r>
+        <w:t xml:space="preserve">        SELECT 1</w:t>
+      </w:r>
+    </w:p>
+    <w:p>
+      <w:r>
+        <w:t xml:space="preserve">        FROM inserted</w:t>
+      </w:r>
+    </w:p>
+    <w:p>
+      <w:r>
+        <w:lastRenderedPageBreak/>
+        <w:t xml:space="preserve">        </w:t>
+      </w:r>
+      <w:proofErr w:type="gramStart"/>
+      <w:r>
+        <w:t>WHERE</w:t>
+      </w:r>
+      <w:proofErr w:type="gramEnd"/>
       <w:r>
         <w:t xml:space="preserve"> </w:t>
       </w:r>
-      <w:r>
-        <w:t>checks</w:t>
-      </w:r>
-      <w:r>
-        <w:t xml:space="preserve"> Comments for Harsh or Abusive Words:</w:t>
-      </w:r>
-    </w:p>
-    <w:p>
-      <w:r>
-        <w:t xml:space="preserve">CREATE TRIGGER </w:t>
+    </w:p>
+    <w:p>
+      <w:r>
+        <w:t xml:space="preserve">            content LIKE '%Shit%'</w:t>
+      </w:r>
+    </w:p>
+    <w:p>
+      <w:r>
+        <w:t xml:space="preserve">            OR content LIKE '%Bastard%'</w:t>
+      </w:r>
+    </w:p>
+    <w:p>
+      <w:r>
+        <w:t xml:space="preserve">            OR content LIKE '%Bitch%'</w:t>
+      </w:r>
+    </w:p>
+    <w:p>
+      <w:r>
+        <w:t xml:space="preserve">            OR content LIKE '%Sexy%'</w:t>
+      </w:r>
+    </w:p>
+    <w:p>
+      <w:r>
+        <w:t xml:space="preserve">            OR content LIKE '%fat%'</w:t>
+      </w:r>
+    </w:p>
+    <w:p>
+      <w:r>
+        <w:t xml:space="preserve">            OR content LIKE '%ugly%'</w:t>
+      </w:r>
+    </w:p>
+    <w:p>
+      <w:r>
+        <w:t xml:space="preserve">    )</w:t>
+      </w:r>
+    </w:p>
+    <w:p>
+      <w:r>
+        <w:t xml:space="preserve">    BEGIN</w:t>
+      </w:r>
+    </w:p>
+    <w:p>
+      <w:r>
+        <w:t xml:space="preserve">        -- If comment contains inappropriate language, raise an error</w:t>
+      </w:r>
+    </w:p>
+    <w:p>
+      <w:r>
+        <w:t xml:space="preserve">        RAISERROR ('Comment contains inappropriate language.', 16, 1</w:t>
+      </w:r>
+      <w:proofErr w:type="gramStart"/>
+      <w:r>
+        <w:t>);</w:t>
+      </w:r>
+      <w:proofErr w:type="gramEnd"/>
+    </w:p>
+    <w:p>
+      <w:r>
+        <w:t>ROLLBACK</w:t>
+      </w:r>
+      <w:r>
+        <w:rPr>
+          <w:color w:val="000000"/>
+        </w:rPr>
+        <w:t xml:space="preserve"> </w:t>
+      </w:r>
+      <w:proofErr w:type="gramStart"/>
+      <w:r>
+        <w:t>TRANSACTION</w:t>
+      </w:r>
+      <w:r>
+        <w:rPr>
+          <w:color w:val="808080"/>
+        </w:rPr>
+        <w:t>;</w:t>
+      </w:r>
+      <w:proofErr w:type="gramEnd"/>
+    </w:p>
+    <w:p>
+      <w:r>
+        <w:t xml:space="preserve">    END</w:t>
+      </w:r>
+    </w:p>
+    <w:p>
+      <w:r>
+        <w:t xml:space="preserve">    ELSE</w:t>
+      </w:r>
+    </w:p>
+    <w:p>
+      <w:r>
+        <w:t xml:space="preserve">    BEGIN</w:t>
+      </w:r>
+    </w:p>
+    <w:p>
+      <w:r>
+        <w:t xml:space="preserve">        -- If comment is appropriate, proceed with insertion</w:t>
+      </w:r>
+    </w:p>
+    <w:p>
+      <w:r>
+        <w:t xml:space="preserve">        INSERT INTO Comments (</w:t>
       </w:r>
       <w:proofErr w:type="spellStart"/>
       <w:r>
-        <w:t>CheckCommentContent</w:t>
+        <w:t>user_id</w:t>
       </w:r>
       <w:proofErr w:type="spellEnd"/>
       <w:r>
-        <w:t xml:space="preserve"> </w:t>
-      </w:r>
-      <w:r>
-        <w:t>ON Comments</w:t>
-      </w:r>
-    </w:p>
-    <w:p>
-      <w:r>
-        <w:t xml:space="preserve">BEFORE INSERT </w:t>
-      </w:r>
-    </w:p>
-    <w:p>
-      <w:r>
-        <w:t>FOR EACH ROW</w:t>
-      </w:r>
-    </w:p>
-    <w:p>
-      <w:r>
-        <w:t>AS</w:t>
-      </w:r>
-    </w:p>
-    <w:p>
-      <w:r>
-        <w:t>BEGIN</w:t>
-      </w:r>
-    </w:p>
-    <w:p>
-      <w:r>
-        <w:t xml:space="preserve">    IF (</w:t>
-      </w:r>
-    </w:p>
-    <w:p>
-      <w:r>
-        <w:t xml:space="preserve">        </w:t>
+        <w:t xml:space="preserve">, </w:t>
       </w:r>
       <w:proofErr w:type="spellStart"/>
       <w:r>
-        <w:t>NEW.content</w:t>
+        <w:t>post_id</w:t>
       </w:r>
       <w:proofErr w:type="spellEnd"/>
       <w:r>
-        <w:t xml:space="preserve"> LIKE '%</w:t>
-      </w:r>
-      <w:r>
-        <w:t>Shit</w:t>
-      </w:r>
-      <w:r>
-        <w:t>%'</w:t>
-      </w:r>
-    </w:p>
-    <w:p>
-      <w:r>
-        <w:t xml:space="preserve">        OR </w:t>
+        <w:t>, content, timestamp)</w:t>
+      </w:r>
+    </w:p>
+    <w:p>
+      <w:r>
+        <w:t xml:space="preserve">        SELECT </w:t>
       </w:r>
       <w:proofErr w:type="spellStart"/>
       <w:r>
-        <w:t>NEW.content</w:t>
+        <w:t>user_id</w:t>
       </w:r>
       <w:proofErr w:type="spellEnd"/>
       <w:r>
-        <w:t xml:space="preserve"> LIKE '%</w:t>
-      </w:r>
-      <w:r>
-        <w:t>Bastard</w:t>
-      </w:r>
-      <w:r>
-        <w:t>%'</w:t>
-      </w:r>
-    </w:p>
-    <w:p>
-      <w:r>
-        <w:t xml:space="preserve">        OR </w:t>
+        <w:t xml:space="preserve">, </w:t>
       </w:r>
       <w:proofErr w:type="spellStart"/>
       <w:r>
-        <w:t>NEW.content</w:t>
+        <w:t>post_id</w:t>
       </w:r>
       <w:proofErr w:type="spellEnd"/>
       <w:r>
-        <w:t xml:space="preserve"> LIKE '%</w:t>
-      </w:r>
-      <w:r>
-        <w:t>Bitch</w:t>
-      </w:r>
-      <w:r>
-        <w:t>%'</w:t>
-      </w:r>
-    </w:p>
-    <w:p>
-      <w:r>
-        <w:t xml:space="preserve">        </w:t>
-      </w:r>
-      <w:r>
-        <w:t xml:space="preserve">OR </w:t>
-      </w:r>
-      <w:proofErr w:type="spellStart"/>
-      <w:r>
-        <w:t>NEW.content</w:t>
-      </w:r>
-      <w:proofErr w:type="spellEnd"/>
-      <w:r>
-        <w:t xml:space="preserve"> LIKE '%</w:t>
-      </w:r>
-      <w:r>
-        <w:t>Sexy</w:t>
-      </w:r>
-      <w:r>
-        <w:t>%'</w:t>
-      </w:r>
-    </w:p>
-    <w:p>
-      <w:r>
-        <w:t xml:space="preserve">        OR </w:t>
-      </w:r>
-      <w:proofErr w:type="spellStart"/>
-      <w:r>
-        <w:t>NEW.content</w:t>
-      </w:r>
-      <w:proofErr w:type="spellEnd"/>
-      <w:r>
-        <w:t xml:space="preserve"> LIKE '%</w:t>
-      </w:r>
-      <w:r>
-        <w:t>fat</w:t>
-      </w:r>
-      <w:r>
-        <w:t>%'</w:t>
-      </w:r>
-    </w:p>
-    <w:p>
-      <w:r>
-        <w:t xml:space="preserve">        </w:t>
-      </w:r>
-      <w:r>
-        <w:t xml:space="preserve">OR </w:t>
-      </w:r>
-      <w:proofErr w:type="spellStart"/>
-      <w:r>
-        <w:t>NEW.content</w:t>
-      </w:r>
-      <w:proofErr w:type="spellEnd"/>
-      <w:r>
-        <w:t xml:space="preserve"> LIKE '%</w:t>
-      </w:r>
-      <w:r>
-        <w:t>ugly</w:t>
-      </w:r>
-      <w:r>
-        <w:t>%'</w:t>
-      </w:r>
-    </w:p>
-    <w:p>
-      <w:r>
-        <w:t xml:space="preserve">    ) </w:t>
-      </w:r>
-    </w:p>
-    <w:p>
-      <w:r>
-        <w:t>BEGIN</w:t>
-      </w:r>
-    </w:p>
-    <w:p>
-      <w:r>
-        <w:t xml:space="preserve">        SIGNAL SQLSTATE '45000'</w:t>
-      </w:r>
-    </w:p>
-    <w:p>
-      <w:r>
-        <w:t xml:space="preserve">        SET MESSAGE_TEXT = 'Comment contains inappropriate language';</w:t>
-      </w:r>
-    </w:p>
-    <w:p>
-      <w:r>
-        <w:t xml:space="preserve">END </w:t>
-      </w:r>
-    </w:p>
-    <w:p>
+        <w:t xml:space="preserve">, content, </w:t>
+      </w:r>
+      <w:proofErr w:type="gramStart"/>
+      <w:r>
+        <w:t>timestamp</w:t>
+      </w:r>
+      <w:proofErr w:type="gramEnd"/>
+    </w:p>
+    <w:p>
+      <w:r>
+        <w:t xml:space="preserve">        FROM </w:t>
+      </w:r>
+      <w:proofErr w:type="gramStart"/>
+      <w:r>
+        <w:t>inserted;</w:t>
+      </w:r>
+      <w:proofErr w:type="gramEnd"/>
+    </w:p>
+    <w:p>
+      <w:r>
+        <w:t xml:space="preserve">    END</w:t>
+      </w:r>
+    </w:p>
+    <w:p>
+      <w:proofErr w:type="gramStart"/>
       <w:r>
         <w:t>END;</w:t>
       </w:r>
+      <w:proofErr w:type="gramEnd"/>
     </w:p>
     <w:p>
       <w:r>
@@ -2657,7 +3161,7 @@
 </file>
 
 <file path=word/endnotes.xml><?xml version="1.0" encoding="utf-8"?>
-<w:endnotes xmlns:wpc="http://schemas.microsoft.com/office/word/2010/wordprocessingCanvas" xmlns:cx="http://schemas.microsoft.com/office/drawing/2014/chartex" xmlns:cx1="http://schemas.microsoft.com/office/drawing/2015/9/8/chartex" xmlns:cx2="http://schemas.microsoft.com/office/drawing/2015/10/21/chartex" xmlns:cx3="http://schemas.microsoft.com/office/drawing/2016/5/9/chartex" xmlns:cx4="http://schemas.microsoft.com/office/drawing/2016/5/10/chartex" xmlns:cx5="http://schemas.microsoft.com/office/drawing/2016/5/11/chartex" xmlns:cx6="http://schemas.microsoft.com/office/drawing/2016/5/12/chartex" xmlns:cx7="http://schemas.microsoft.com/office/drawing/2016/5/13/chartex" xmlns:cx8="http://schemas.microsoft.com/office/drawing/2016/5/14/chartex" xmlns:mc="http://schemas.openxmlformats.org/markup-compatibility/2006" xmlns:aink="http://schemas.microsoft.com/office/drawing/2016/ink" xmlns:am3d="http://schemas.microsoft.com/office/drawing/2017/model3d" xmlns:o="urn:schemas-microsoft-com:office:office" xmlns:oel="http://schemas.microsoft.com/office/2019/extlst" xmlns:r="http://schemas.openxmlformats.org/officeDocument/2006/relationships" xmlns:m="http://schemas.openxmlformats.org/officeDocument/2006/math" xmlns:v="urn:schemas-microsoft-com:vml" xmlns:wp14="http://schemas.microsoft.com/office/word/2010/wordprocessingDrawing" xmlns:wp="http://schemas.openxmlformats.org/drawingml/2006/wordprocessingDrawing" xmlns:w10="urn:schemas-microsoft-com:office:word" xmlns:w="http://schemas.openxmlformats.org/wordprocessingml/2006/main" xmlns:w14="http://schemas.microsoft.com/office/word/2010/wordml" xmlns:w15="http://schemas.microsoft.com/office/word/2012/wordml" xmlns:w16cex="http://schemas.microsoft.com/office/word/2018/wordml/cex" xmlns:w16cid="http://schemas.microsoft.com/office/word/2016/wordml/cid" xmlns:w16="http://schemas.microsoft.com/office/word/2018/wordml" xmlns:w16sdtdh="http://schemas.microsoft.com/office/word/2020/wordml/sdtdatahash" xmlns:w16se="http://schemas.microsoft.com/office/word/2015/wordml/symex" xmlns:wpg="http://schemas.microsoft.com/office/word/2010/wordprocessingGroup" xmlns:wpi="http://schemas.microsoft.com/office/word/2010/wordprocessingInk" xmlns:wne="http://schemas.microsoft.com/office/word/2006/wordml" xmlns:wps="http://schemas.microsoft.com/office/word/2010/wordprocessingShape" mc:Ignorable="w14 w15 w16se w16cid w16 w16cex w16sdtdh wp14">
+<w:endnotes xmlns:wpc="http://schemas.microsoft.com/office/word/2010/wordprocessingCanvas" xmlns:cx="http://schemas.microsoft.com/office/drawing/2014/chartex" xmlns:cx1="http://schemas.microsoft.com/office/drawing/2015/9/8/chartex" xmlns:cx2="http://schemas.microsoft.com/office/drawing/2015/10/21/chartex" xmlns:cx3="http://schemas.microsoft.com/office/drawing/2016/5/9/chartex" xmlns:cx4="http://schemas.microsoft.com/office/drawing/2016/5/10/chartex" xmlns:cx5="http://schemas.microsoft.com/office/drawing/2016/5/11/chartex" xmlns:cx6="http://schemas.microsoft.com/office/drawing/2016/5/12/chartex" xmlns:cx7="http://schemas.microsoft.com/office/drawing/2016/5/13/chartex" xmlns:cx8="http://schemas.microsoft.com/office/drawing/2016/5/14/chartex" xmlns:mc="http://schemas.openxmlformats.org/markup-compatibility/2006" xmlns:aink="http://schemas.microsoft.com/office/drawing/2016/ink" xmlns:am3d="http://schemas.microsoft.com/office/drawing/2017/model3d" xmlns:o="urn:schemas-microsoft-com:office:office" xmlns:oel="http://schemas.microsoft.com/office/2019/extlst" xmlns:r="http://schemas.openxmlformats.org/officeDocument/2006/relationships" xmlns:m="http://schemas.openxmlformats.org/officeDocument/2006/math" xmlns:v="urn:schemas-microsoft-com:vml" xmlns:wp14="http://schemas.microsoft.com/office/word/2010/wordprocessingDrawing" xmlns:wp="http://schemas.openxmlformats.org/drawingml/2006/wordprocessingDrawing" xmlns:w10="urn:schemas-microsoft-com:office:word" xmlns:w="http://schemas.openxmlformats.org/wordprocessingml/2006/main" xmlns:w14="http://schemas.microsoft.com/office/word/2010/wordml" xmlns:w15="http://schemas.microsoft.com/office/word/2012/wordml" xmlns:w16cex="http://schemas.microsoft.com/office/word/2018/wordml/cex" xmlns:w16cid="http://schemas.microsoft.com/office/word/2016/wordml/cid" xmlns:w16="http://schemas.microsoft.com/office/word/2018/wordml" xmlns:w16du="http://schemas.microsoft.com/office/word/2023/wordml/word16du" xmlns:w16sdtdh="http://schemas.microsoft.com/office/word/2020/wordml/sdtdatahash" xmlns:w16se="http://schemas.microsoft.com/office/word/2015/wordml/symex" xmlns:wpg="http://schemas.microsoft.com/office/word/2010/wordprocessingGroup" xmlns:wpi="http://schemas.microsoft.com/office/word/2010/wordprocessingInk" xmlns:wne="http://schemas.microsoft.com/office/word/2006/wordml" xmlns:wps="http://schemas.microsoft.com/office/word/2010/wordprocessingShape" mc:Ignorable="w14 w15 w16se w16cid w16 w16cex w16sdtdh w16du wp14">
   <w:endnote w:type="separator" w:id="-1">
     <w:p>
       <w:pPr>
@@ -2682,7 +3186,7 @@
 </file>
 
 <file path=word/footer1.xml><?xml version="1.0" encoding="utf-8"?>
-<w:ftr xmlns:wpc="http://schemas.microsoft.com/office/word/2010/wordprocessingCanvas" xmlns:cx="http://schemas.microsoft.com/office/drawing/2014/chartex" xmlns:cx1="http://schemas.microsoft.com/office/drawing/2015/9/8/chartex" xmlns:cx2="http://schemas.microsoft.com/office/drawing/2015/10/21/chartex" xmlns:cx3="http://schemas.microsoft.com/office/drawing/2016/5/9/chartex" xmlns:cx4="http://schemas.microsoft.com/office/drawing/2016/5/10/chartex" xmlns:cx5="http://schemas.microsoft.com/office/drawing/2016/5/11/chartex" xmlns:cx6="http://schemas.microsoft.com/office/drawing/2016/5/12/chartex" xmlns:cx7="http://schemas.microsoft.com/office/drawing/2016/5/13/chartex" xmlns:cx8="http://schemas.microsoft.com/office/drawing/2016/5/14/chartex" xmlns:mc="http://schemas.openxmlformats.org/markup-compatibility/2006" xmlns:aink="http://schemas.microsoft.com/office/drawing/2016/ink" xmlns:am3d="http://schemas.microsoft.com/office/drawing/2017/model3d" xmlns:o="urn:schemas-microsoft-com:office:office" xmlns:oel="http://schemas.microsoft.com/office/2019/extlst" xmlns:r="http://schemas.openxmlformats.org/officeDocument/2006/relationships" xmlns:m="http://schemas.openxmlformats.org/officeDocument/2006/math" xmlns:v="urn:schemas-microsoft-com:vml" xmlns:wp14="http://schemas.microsoft.com/office/word/2010/wordprocessingDrawing" xmlns:wp="http://schemas.openxmlformats.org/drawingml/2006/wordprocessingDrawing" xmlns:w10="urn:schemas-microsoft-com:office:word" xmlns:w="http://schemas.openxmlformats.org/wordprocessingml/2006/main" xmlns:w14="http://schemas.microsoft.com/office/word/2010/wordml" xmlns:w15="http://schemas.microsoft.com/office/word/2012/wordml" xmlns:w16cex="http://schemas.microsoft.com/office/word/2018/wordml/cex" xmlns:w16cid="http://schemas.microsoft.com/office/word/2016/wordml/cid" xmlns:w16="http://schemas.microsoft.com/office/word/2018/wordml" xmlns:w16sdtdh="http://schemas.microsoft.com/office/word/2020/wordml/sdtdatahash" xmlns:w16se="http://schemas.microsoft.com/office/word/2015/wordml/symex" xmlns:wpg="http://schemas.microsoft.com/office/word/2010/wordprocessingGroup" xmlns:wpi="http://schemas.microsoft.com/office/word/2010/wordprocessingInk" xmlns:wne="http://schemas.microsoft.com/office/word/2006/wordml" xmlns:wps="http://schemas.microsoft.com/office/word/2010/wordprocessingShape" mc:Ignorable="w14 w15 w16se w16cid w16 w16cex w16sdtdh wp14">
+<w:ftr xmlns:wpc="http://schemas.microsoft.com/office/word/2010/wordprocessingCanvas" xmlns:cx="http://schemas.microsoft.com/office/drawing/2014/chartex" xmlns:cx1="http://schemas.microsoft.com/office/drawing/2015/9/8/chartex" xmlns:cx2="http://schemas.microsoft.com/office/drawing/2015/10/21/chartex" xmlns:cx3="http://schemas.microsoft.com/office/drawing/2016/5/9/chartex" xmlns:cx4="http://schemas.microsoft.com/office/drawing/2016/5/10/chartex" xmlns:cx5="http://schemas.microsoft.com/office/drawing/2016/5/11/chartex" xmlns:cx6="http://schemas.microsoft.com/office/drawing/2016/5/12/chartex" xmlns:cx7="http://schemas.microsoft.com/office/drawing/2016/5/13/chartex" xmlns:cx8="http://schemas.microsoft.com/office/drawing/2016/5/14/chartex" xmlns:mc="http://schemas.openxmlformats.org/markup-compatibility/2006" xmlns:aink="http://schemas.microsoft.com/office/drawing/2016/ink" xmlns:am3d="http://schemas.microsoft.com/office/drawing/2017/model3d" xmlns:o="urn:schemas-microsoft-com:office:office" xmlns:oel="http://schemas.microsoft.com/office/2019/extlst" xmlns:r="http://schemas.openxmlformats.org/officeDocument/2006/relationships" xmlns:m="http://schemas.openxmlformats.org/officeDocument/2006/math" xmlns:v="urn:schemas-microsoft-com:vml" xmlns:wp14="http://schemas.microsoft.com/office/word/2010/wordprocessingDrawing" xmlns:wp="http://schemas.openxmlformats.org/drawingml/2006/wordprocessingDrawing" xmlns:w10="urn:schemas-microsoft-com:office:word" xmlns:w="http://schemas.openxmlformats.org/wordprocessingml/2006/main" xmlns:w14="http://schemas.microsoft.com/office/word/2010/wordml" xmlns:w15="http://schemas.microsoft.com/office/word/2012/wordml" xmlns:w16cex="http://schemas.microsoft.com/office/word/2018/wordml/cex" xmlns:w16cid="http://schemas.microsoft.com/office/word/2016/wordml/cid" xmlns:w16="http://schemas.microsoft.com/office/word/2018/wordml" xmlns:w16du="http://schemas.microsoft.com/office/word/2023/wordml/word16du" xmlns:w16sdtdh="http://schemas.microsoft.com/office/word/2020/wordml/sdtdatahash" xmlns:w16se="http://schemas.microsoft.com/office/word/2015/wordml/symex" xmlns:wpg="http://schemas.microsoft.com/office/word/2010/wordprocessingGroup" xmlns:wpi="http://schemas.microsoft.com/office/word/2010/wordprocessingInk" xmlns:wne="http://schemas.microsoft.com/office/word/2006/wordml" xmlns:wps="http://schemas.microsoft.com/office/word/2010/wordprocessingShape" mc:Ignorable="w14 w15 w16se w16cid w16 w16cex w16sdtdh w16du wp14">
   <w:sdt>
     <w:sdtPr>
       <w:id w:val="2065906315"/>
@@ -2691,6 +3195,7 @@
         <w:docPartUnique/>
       </w:docPartObj>
     </w:sdtPr>
+    <w:sdtEndPr/>
     <w:sdtContent>
       <w:p>
         <w:pPr>
@@ -2727,7 +3232,7 @@
 </file>
 
 <file path=word/footnotes.xml><?xml version="1.0" encoding="utf-8"?>
-<w:footnotes xmlns:wpc="http://schemas.microsoft.com/office/word/2010/wordprocessingCanvas" xmlns:cx="http://schemas.microsoft.com/office/drawing/2014/chartex" xmlns:cx1="http://schemas.microsoft.com/office/drawing/2015/9/8/chartex" xmlns:cx2="http://schemas.microsoft.com/office/drawing/2015/10/21/chartex" xmlns:cx3="http://schemas.microsoft.com/office/drawing/2016/5/9/chartex" xmlns:cx4="http://schemas.microsoft.com/office/drawing/2016/5/10/chartex" xmlns:cx5="http://schemas.microsoft.com/office/drawing/2016/5/11/chartex" xmlns:cx6="http://schemas.microsoft.com/office/drawing/2016/5/12/chartex" xmlns:cx7="http://schemas.microsoft.com/office/drawing/2016/5/13/chartex" xmlns:cx8="http://schemas.microsoft.com/office/drawing/2016/5/14/chartex" xmlns:mc="http://schemas.openxmlformats.org/markup-compatibility/2006" xmlns:aink="http://schemas.microsoft.com/office/drawing/2016/ink" xmlns:am3d="http://schemas.microsoft.com/office/drawing/2017/model3d" xmlns:o="urn:schemas-microsoft-com:office:office" xmlns:oel="http://schemas.microsoft.com/office/2019/extlst" xmlns:r="http://schemas.openxmlformats.org/officeDocument/2006/relationships" xmlns:m="http://schemas.openxmlformats.org/officeDocument/2006/math" xmlns:v="urn:schemas-microsoft-com:vml" xmlns:wp14="http://schemas.microsoft.com/office/word/2010/wordprocessingDrawing" xmlns:wp="http://schemas.openxmlformats.org/drawingml/2006/wordprocessingDrawing" xmlns:w10="urn:schemas-microsoft-com:office:word" xmlns:w="http://schemas.openxmlformats.org/wordprocessingml/2006/main" xmlns:w14="http://schemas.microsoft.com/office/word/2010/wordml" xmlns:w15="http://schemas.microsoft.com/office/word/2012/wordml" xmlns:w16cex="http://schemas.microsoft.com/office/word/2018/wordml/cex" xmlns:w16cid="http://schemas.microsoft.com/office/word/2016/wordml/cid" xmlns:w16="http://schemas.microsoft.com/office/word/2018/wordml" xmlns:w16sdtdh="http://schemas.microsoft.com/office/word/2020/wordml/sdtdatahash" xmlns:w16se="http://schemas.microsoft.com/office/word/2015/wordml/symex" xmlns:wpg="http://schemas.microsoft.com/office/word/2010/wordprocessingGroup" xmlns:wpi="http://schemas.microsoft.com/office/word/2010/wordprocessingInk" xmlns:wne="http://schemas.microsoft.com/office/word/2006/wordml" xmlns:wps="http://schemas.microsoft.com/office/word/2010/wordprocessingShape" mc:Ignorable="w14 w15 w16se w16cid w16 w16cex w16sdtdh wp14">
+<w:footnotes xmlns:wpc="http://schemas.microsoft.com/office/word/2010/wordprocessingCanvas" xmlns:cx="http://schemas.microsoft.com/office/drawing/2014/chartex" xmlns:cx1="http://schemas.microsoft.com/office/drawing/2015/9/8/chartex" xmlns:cx2="http://schemas.microsoft.com/office/drawing/2015/10/21/chartex" xmlns:cx3="http://schemas.microsoft.com/office/drawing/2016/5/9/chartex" xmlns:cx4="http://schemas.microsoft.com/office/drawing/2016/5/10/chartex" xmlns:cx5="http://schemas.microsoft.com/office/drawing/2016/5/11/chartex" xmlns:cx6="http://schemas.microsoft.com/office/drawing/2016/5/12/chartex" xmlns:cx7="http://schemas.microsoft.com/office/drawing/2016/5/13/chartex" xmlns:cx8="http://schemas.microsoft.com/office/drawing/2016/5/14/chartex" xmlns:mc="http://schemas.openxmlformats.org/markup-compatibility/2006" xmlns:aink="http://schemas.microsoft.com/office/drawing/2016/ink" xmlns:am3d="http://schemas.microsoft.com/office/drawing/2017/model3d" xmlns:o="urn:schemas-microsoft-com:office:office" xmlns:oel="http://schemas.microsoft.com/office/2019/extlst" xmlns:r="http://schemas.openxmlformats.org/officeDocument/2006/relationships" xmlns:m="http://schemas.openxmlformats.org/officeDocument/2006/math" xmlns:v="urn:schemas-microsoft-com:vml" xmlns:wp14="http://schemas.microsoft.com/office/word/2010/wordprocessingDrawing" xmlns:wp="http://schemas.openxmlformats.org/drawingml/2006/wordprocessingDrawing" xmlns:w10="urn:schemas-microsoft-com:office:word" xmlns:w="http://schemas.openxmlformats.org/wordprocessingml/2006/main" xmlns:w14="http://schemas.microsoft.com/office/word/2010/wordml" xmlns:w15="http://schemas.microsoft.com/office/word/2012/wordml" xmlns:w16cex="http://schemas.microsoft.com/office/word/2018/wordml/cex" xmlns:w16cid="http://schemas.microsoft.com/office/word/2016/wordml/cid" xmlns:w16="http://schemas.microsoft.com/office/word/2018/wordml" xmlns:w16du="http://schemas.microsoft.com/office/word/2023/wordml/word16du" xmlns:w16sdtdh="http://schemas.microsoft.com/office/word/2020/wordml/sdtdatahash" xmlns:w16se="http://schemas.microsoft.com/office/word/2015/wordml/symex" xmlns:wpg="http://schemas.microsoft.com/office/word/2010/wordprocessingGroup" xmlns:wpi="http://schemas.microsoft.com/office/word/2010/wordprocessingInk" xmlns:wne="http://schemas.microsoft.com/office/word/2006/wordml" xmlns:wps="http://schemas.microsoft.com/office/word/2010/wordprocessingShape" mc:Ignorable="w14 w15 w16se w16cid w16 w16cex w16sdtdh w16du wp14">
   <w:footnote w:type="separator" w:id="-1">
     <w:p>
       <w:pPr>
@@ -2752,7 +3257,7 @@
 </file>
 
 <file path=word/numbering.xml><?xml version="1.0" encoding="utf-8"?>
-<w:numbering xmlns:wpc="http://schemas.microsoft.com/office/word/2010/wordprocessingCanvas" xmlns:cx="http://schemas.microsoft.com/office/drawing/2014/chartex" xmlns:cx1="http://schemas.microsoft.com/office/drawing/2015/9/8/chartex" xmlns:cx2="http://schemas.microsoft.com/office/drawing/2015/10/21/chartex" xmlns:cx3="http://schemas.microsoft.com/office/drawing/2016/5/9/chartex" xmlns:cx4="http://schemas.microsoft.com/office/drawing/2016/5/10/chartex" xmlns:cx5="http://schemas.microsoft.com/office/drawing/2016/5/11/chartex" xmlns:cx6="http://schemas.microsoft.com/office/drawing/2016/5/12/chartex" xmlns:cx7="http://schemas.microsoft.com/office/drawing/2016/5/13/chartex" xmlns:cx8="http://schemas.microsoft.com/office/drawing/2016/5/14/chartex" xmlns:mc="http://schemas.openxmlformats.org/markup-compatibility/2006" xmlns:aink="http://schemas.microsoft.com/office/drawing/2016/ink" xmlns:am3d="http://schemas.microsoft.com/office/drawing/2017/model3d" xmlns:o="urn:schemas-microsoft-com:office:office" xmlns:oel="http://schemas.microsoft.com/office/2019/extlst" xmlns:r="http://schemas.openxmlformats.org/officeDocument/2006/relationships" xmlns:m="http://schemas.openxmlformats.org/officeDocument/2006/math" xmlns:v="urn:schemas-microsoft-com:vml" xmlns:wp14="http://schemas.microsoft.com/office/word/2010/wordprocessingDrawing" xmlns:wp="http://schemas.openxmlformats.org/drawingml/2006/wordprocessingDrawing" xmlns:w10="urn:schemas-microsoft-com:office:word" xmlns:w="http://schemas.openxmlformats.org/wordprocessingml/2006/main" xmlns:w14="http://schemas.microsoft.com/office/word/2010/wordml" xmlns:w15="http://schemas.microsoft.com/office/word/2012/wordml" xmlns:w16cex="http://schemas.microsoft.com/office/word/2018/wordml/cex" xmlns:w16cid="http://schemas.microsoft.com/office/word/2016/wordml/cid" xmlns:w16="http://schemas.microsoft.com/office/word/2018/wordml" xmlns:w16sdtdh="http://schemas.microsoft.com/office/word/2020/wordml/sdtdatahash" xmlns:w16se="http://schemas.microsoft.com/office/word/2015/wordml/symex" xmlns:wpg="http://schemas.microsoft.com/office/word/2010/wordprocessingGroup" xmlns:wpi="http://schemas.microsoft.com/office/word/2010/wordprocessingInk" xmlns:wne="http://schemas.microsoft.com/office/word/2006/wordml" xmlns:wps="http://schemas.microsoft.com/office/word/2010/wordprocessingShape" mc:Ignorable="w14 w15 w16se w16cid w16 w16cex w16sdtdh wp14">
+<w:numbering xmlns:wpc="http://schemas.microsoft.com/office/word/2010/wordprocessingCanvas" xmlns:cx="http://schemas.microsoft.com/office/drawing/2014/chartex" xmlns:cx1="http://schemas.microsoft.com/office/drawing/2015/9/8/chartex" xmlns:cx2="http://schemas.microsoft.com/office/drawing/2015/10/21/chartex" xmlns:cx3="http://schemas.microsoft.com/office/drawing/2016/5/9/chartex" xmlns:cx4="http://schemas.microsoft.com/office/drawing/2016/5/10/chartex" xmlns:cx5="http://schemas.microsoft.com/office/drawing/2016/5/11/chartex" xmlns:cx6="http://schemas.microsoft.com/office/drawing/2016/5/12/chartex" xmlns:cx7="http://schemas.microsoft.com/office/drawing/2016/5/13/chartex" xmlns:cx8="http://schemas.microsoft.com/office/drawing/2016/5/14/chartex" xmlns:mc="http://schemas.openxmlformats.org/markup-compatibility/2006" xmlns:aink="http://schemas.microsoft.com/office/drawing/2016/ink" xmlns:am3d="http://schemas.microsoft.com/office/drawing/2017/model3d" xmlns:o="urn:schemas-microsoft-com:office:office" xmlns:oel="http://schemas.microsoft.com/office/2019/extlst" xmlns:r="http://schemas.openxmlformats.org/officeDocument/2006/relationships" xmlns:m="http://schemas.openxmlformats.org/officeDocument/2006/math" xmlns:v="urn:schemas-microsoft-com:vml" xmlns:wp14="http://schemas.microsoft.com/office/word/2010/wordprocessingDrawing" xmlns:wp="http://schemas.openxmlformats.org/drawingml/2006/wordprocessingDrawing" xmlns:w10="urn:schemas-microsoft-com:office:word" xmlns:w="http://schemas.openxmlformats.org/wordprocessingml/2006/main" xmlns:w14="http://schemas.microsoft.com/office/word/2010/wordml" xmlns:w15="http://schemas.microsoft.com/office/word/2012/wordml" xmlns:w16cex="http://schemas.microsoft.com/office/word/2018/wordml/cex" xmlns:w16cid="http://schemas.microsoft.com/office/word/2016/wordml/cid" xmlns:w16="http://schemas.microsoft.com/office/word/2018/wordml" xmlns:w16du="http://schemas.microsoft.com/office/word/2023/wordml/word16du" xmlns:w16sdtdh="http://schemas.microsoft.com/office/word/2020/wordml/sdtdatahash" xmlns:w16se="http://schemas.microsoft.com/office/word/2015/wordml/symex" xmlns:wpg="http://schemas.microsoft.com/office/word/2010/wordprocessingGroup" xmlns:wpi="http://schemas.microsoft.com/office/word/2010/wordprocessingInk" xmlns:wne="http://schemas.microsoft.com/office/word/2006/wordml" xmlns:wps="http://schemas.microsoft.com/office/word/2010/wordprocessingShape" mc:Ignorable="w14 w15 w16se w16cid w16 w16cex w16sdtdh w16du wp14">
   <w:abstractNum w:abstractNumId="0" w15:restartNumberingAfterBreak="0">
     <w:nsid w:val="3A9C4475"/>
     <w:multiLevelType w:val="hybridMultilevel"/>
@@ -2934,17 +3439,21 @@
   <w:abstractNum w:abstractNumId="2" w15:restartNumberingAfterBreak="0">
     <w:nsid w:val="76474B85"/>
     <w:multiLevelType w:val="hybridMultilevel"/>
-    <w:tmpl w:val="4F78028A"/>
-    <w:lvl w:ilvl="0" w:tplc="0409000F">
+    <w:tmpl w:val="C7905ACC"/>
+    <w:lvl w:ilvl="0" w:tplc="D8002FA4">
       <w:start w:val="1"/>
       <w:numFmt w:val="decimal"/>
       <w:lvlText w:val="%1."/>
       <w:lvlJc w:val="left"/>
       <w:pPr>
-        <w:ind w:left="720" w:hanging="360"/>
+        <w:ind w:left="630" w:hanging="360"/>
       </w:pPr>
       <w:rPr>
         <w:rFonts w:hint="default"/>
+        <w:b/>
+        <w:bCs/>
+        <w:sz w:val="32"/>
+        <w:szCs w:val="32"/>
       </w:rPr>
     </w:lvl>
     <w:lvl w:ilvl="1" w:tplc="04090019" w:tentative="1">
@@ -3265,7 +3774,7 @@
 </file>
 
 <file path=word/styles.xml><?xml version="1.0" encoding="utf-8"?>
-<w:styles xmlns:mc="http://schemas.openxmlformats.org/markup-compatibility/2006" xmlns:r="http://schemas.openxmlformats.org/officeDocument/2006/relationships" xmlns:w="http://schemas.openxmlformats.org/wordprocessingml/2006/main" xmlns:w14="http://schemas.microsoft.com/office/word/2010/wordml" xmlns:w15="http://schemas.microsoft.com/office/word/2012/wordml" xmlns:w16cex="http://schemas.microsoft.com/office/word/2018/wordml/cex" xmlns:w16cid="http://schemas.microsoft.com/office/word/2016/wordml/cid" xmlns:w16="http://schemas.microsoft.com/office/word/2018/wordml" xmlns:w16sdtdh="http://schemas.microsoft.com/office/word/2020/wordml/sdtdatahash" xmlns:w16se="http://schemas.microsoft.com/office/word/2015/wordml/symex" mc:Ignorable="w14 w15 w16se w16cid w16 w16cex w16sdtdh">
+<w:styles xmlns:mc="http://schemas.openxmlformats.org/markup-compatibility/2006" xmlns:r="http://schemas.openxmlformats.org/officeDocument/2006/relationships" xmlns:w="http://schemas.openxmlformats.org/wordprocessingml/2006/main" xmlns:w14="http://schemas.microsoft.com/office/word/2010/wordml" xmlns:w15="http://schemas.microsoft.com/office/word/2012/wordml" xmlns:w16cex="http://schemas.microsoft.com/office/word/2018/wordml/cex" xmlns:w16cid="http://schemas.microsoft.com/office/word/2016/wordml/cid" xmlns:w16="http://schemas.microsoft.com/office/word/2018/wordml" xmlns:w16du="http://schemas.microsoft.com/office/word/2023/wordml/word16du" xmlns:w16sdtdh="http://schemas.microsoft.com/office/word/2020/wordml/sdtdatahash" xmlns:w16se="http://schemas.microsoft.com/office/word/2015/wordml/symex" mc:Ignorable="w14 w15 w16se w16cid w16 w16cex w16sdtdh w16du">
   <w:docDefaults>
     <w:rPrDefault>
       <w:rPr>

</xml_diff>